<commit_message>
Fixed sql commands toactually work.
</commit_message>
<xml_diff>
--- a/Requirements.docx
+++ b/Requirements.docx
@@ -77,17 +77,7 @@
           <w:sz w:val="20"/>
           <w:szCs w:val="20"/>
         </w:rPr>
-        <w:t>​</w:t>
-      </w:r>
-      <w:r>
-        <w:rPr>
-          <w:rStyle w:val="fontstyle31"/>
-          <w:rFonts w:ascii="Arial" w:hAnsi="Arial" w:cs="Arial"/>
-          <w:strike/>
-          <w:sz w:val="20"/>
-          <w:szCs w:val="20"/>
-        </w:rPr>
-        <w:t xml:space="preserve"> </w:t>
+        <w:t xml:space="preserve">​ </w:t>
       </w:r>
       <w:r>
         <w:rPr>
@@ -154,47 +144,17 @@
           <w:sz w:val="20"/>
           <w:szCs w:val="20"/>
         </w:rPr>
-        <w:t>Must use the same p</w:t>
-      </w:r>
-      <w:r>
-        <w:rPr>
-          <w:rStyle w:val="fontstyle21"/>
-          <w:rFonts w:ascii="Arial" w:hAnsi="Arial" w:cs="Arial"/>
-          <w:strike/>
-          <w:sz w:val="20"/>
-          <w:szCs w:val="20"/>
-        </w:rPr>
-        <w:t xml:space="preserve">roto files on server and client </w:t>
-      </w:r>
-      <w:r>
-        <w:rPr>
-          <w:rStyle w:val="fontstyle01"/>
-          <w:rFonts w:ascii="Arial" w:hAnsi="Arial" w:cs="Arial"/>
-          <w:strike/>
-          <w:sz w:val="20"/>
-          <w:szCs w:val="20"/>
-        </w:rPr>
-        <w:t>(</w:t>
-      </w:r>
-      <w:r>
-        <w:rPr>
-          <w:rStyle w:val="fontstyle01"/>
-          <w:rFonts w:ascii="Arial" w:hAnsi="Arial" w:cs="Arial"/>
-          <w:strike/>
-          <w:sz w:val="20"/>
-          <w:szCs w:val="20"/>
-        </w:rPr>
-        <w:t>2 marks</w:t>
-      </w:r>
-      <w:r>
-        <w:rPr>
-          <w:rStyle w:val="fontstyle01"/>
-          <w:rFonts w:ascii="Arial" w:hAnsi="Arial" w:cs="Arial"/>
-          <w:strike/>
-          <w:sz w:val="20"/>
-          <w:szCs w:val="20"/>
-        </w:rPr>
-        <w:t>)</w:t>
+        <w:t xml:space="preserve">Must use the same proto files on server and client </w:t>
+      </w:r>
+      <w:r>
+        <w:rPr>
+          <w:rStyle w:val="fontstyle01"/>
+          <w:rFonts w:ascii="Arial" w:hAnsi="Arial" w:cs="Arial"/>
+          <w:strike/>
+          <w:sz w:val="20"/>
+          <w:szCs w:val="20"/>
+        </w:rPr>
+        <w:t>(2 marks)</w:t>
       </w:r>
     </w:p>
     <w:p>
@@ -224,17 +184,7 @@
           <w:sz w:val="20"/>
           <w:szCs w:val="20"/>
         </w:rPr>
-        <w:t>Must implement a pr</w:t>
-      </w:r>
-      <w:r>
-        <w:rPr>
-          <w:rStyle w:val="fontstyle21"/>
-          <w:rFonts w:ascii="Arial" w:hAnsi="Arial" w:cs="Arial"/>
-          <w:strike/>
-          <w:sz w:val="20"/>
-          <w:szCs w:val="20"/>
-        </w:rPr>
-        <w:t xml:space="preserve">otocol similar to the one below </w:t>
+        <w:t xml:space="preserve">Must implement a protocol similar to the one below </w:t>
       </w:r>
       <w:r>
         <w:rPr>
@@ -254,17 +204,7 @@
           <w:sz w:val="20"/>
           <w:szCs w:val="20"/>
         </w:rPr>
-        <w:t>(3 marks</w:t>
-      </w:r>
-      <w:r>
-        <w:rPr>
-          <w:rStyle w:val="fontstyle01"/>
-          <w:rFonts w:ascii="Arial" w:hAnsi="Arial" w:cs="Arial"/>
-          <w:strike/>
-          <w:sz w:val="20"/>
-          <w:szCs w:val="20"/>
-        </w:rPr>
-        <w:t>)</w:t>
+        <w:t>(3 marks)</w:t>
       </w:r>
     </w:p>
     <w:p>
@@ -425,110 +365,6 @@
         </w:rPr>
         <w:t>requestId</w:t>
       </w:r>
-      <w:proofErr w:type="gramEnd"/>
-      <w:r>
-        <w:rPr>
-          <w:rStyle w:val="fontstyle21"/>
-          <w:rFonts w:ascii="Arial" w:hAnsi="Arial" w:cs="Arial"/>
-          <w:sz w:val="20"/>
-          <w:szCs w:val="20"/>
-        </w:rPr>
-        <w:t>;</w:t>
-      </w:r>
-    </w:p>
-    <w:p>
-      <w:pPr>
-        <w:pStyle w:val="ListParagraph"/>
-        <w:spacing w:line="276" w:lineRule="auto"/>
-        <w:ind w:left="567"/>
-        <w:rPr>
-          <w:rFonts w:ascii="Arial" w:hAnsi="Arial" w:cs="Arial"/>
-          <w:color w:val="000000"/>
-          <w:sz w:val="20"/>
-          <w:szCs w:val="20"/>
-        </w:rPr>
-      </w:pPr>
-      <w:proofErr w:type="spellEnd"/>
-      <w:proofErr w:type="gramStart"/>
-      <w:r>
-        <w:rPr>
-          <w:rStyle w:val="fontstyle01"/>
-          <w:rFonts w:ascii="Arial" w:hAnsi="Arial" w:cs="Arial"/>
-          <w:sz w:val="20"/>
-          <w:szCs w:val="20"/>
-        </w:rPr>
-        <w:t xml:space="preserve">string </w:t>
-      </w:r>
-      <w:r>
-        <w:rPr>
-          <w:rStyle w:val="fontstyle31"/>
-          <w:rFonts w:ascii="Arial" w:hAnsi="Arial" w:cs="Arial"/>
-          <w:sz w:val="20"/>
-          <w:szCs w:val="20"/>
-        </w:rPr>
-        <w:t>​</w:t>
-      </w:r>
-      <w:r>
-        <w:rPr>
-          <w:rStyle w:val="fontstyle21"/>
-          <w:rFonts w:ascii="Arial" w:hAnsi="Arial" w:cs="Arial"/>
-          <w:sz w:val="20"/>
-          <w:szCs w:val="20"/>
-        </w:rPr>
-        <w:t>email</w:t>
-      </w:r>
-      <w:proofErr w:type="gramEnd"/>
-      <w:r>
-        <w:rPr>
-          <w:rStyle w:val="fontstyle21"/>
-          <w:rFonts w:ascii="Arial" w:hAnsi="Arial" w:cs="Arial"/>
-          <w:sz w:val="20"/>
-          <w:szCs w:val="20"/>
-        </w:rPr>
-        <w:t>;</w:t>
-      </w:r>
-    </w:p>
-    <w:p>
-      <w:pPr>
-        <w:pStyle w:val="ListParagraph"/>
-        <w:spacing w:line="276" w:lineRule="auto"/>
-        <w:ind w:left="567"/>
-        <w:rPr>
-          <w:rFonts w:ascii="Arial" w:hAnsi="Arial" w:cs="Arial"/>
-          <w:color w:val="000000"/>
-          <w:sz w:val="20"/>
-          <w:szCs w:val="20"/>
-        </w:rPr>
-      </w:pPr>
-      <w:proofErr w:type="gramStart"/>
-      <w:r>
-        <w:rPr>
-          <w:rStyle w:val="fontstyle01"/>
-          <w:rFonts w:ascii="Arial" w:hAnsi="Arial" w:cs="Arial"/>
-          <w:sz w:val="20"/>
-          <w:szCs w:val="20"/>
-        </w:rPr>
-        <w:t xml:space="preserve">string </w:t>
-      </w:r>
-      <w:r>
-        <w:rPr>
-          <w:rStyle w:val="fontstyle31"/>
-          <w:rFonts w:ascii="Arial" w:hAnsi="Arial" w:cs="Arial"/>
-          <w:sz w:val="20"/>
-          <w:szCs w:val="20"/>
-        </w:rPr>
-        <w:t>​</w:t>
-      </w:r>
-      <w:proofErr w:type="spellStart"/>
-      <w:r>
-        <w:rPr>
-          <w:rStyle w:val="fontstyle21"/>
-          <w:rFonts w:ascii="Arial" w:hAnsi="Arial" w:cs="Arial"/>
-          <w:sz w:val="20"/>
-          <w:szCs w:val="20"/>
-        </w:rPr>
-        <w:t>plaintextPassword</w:t>
-      </w:r>
       <w:proofErr w:type="spellEnd"/>
       <w:proofErr w:type="gramEnd"/>
       <w:r>
@@ -547,21 +383,49 @@
         <w:spacing w:line="276" w:lineRule="auto"/>
         <w:ind w:left="567"/>
         <w:rPr>
-          <w:rStyle w:val="fontstyle21"/>
-          <w:rFonts w:ascii="Arial" w:hAnsi="Arial" w:cs="Arial"/>
-          <w:color w:val="auto"/>
-          <w:sz w:val="20"/>
-          <w:szCs w:val="20"/>
-        </w:rPr>
-      </w:pPr>
-      <w:r>
-        <w:rPr>
-          <w:rStyle w:val="fontstyle21"/>
-          <w:rFonts w:ascii="Arial" w:hAnsi="Arial" w:cs="Arial"/>
-          <w:sz w:val="20"/>
-          <w:szCs w:val="20"/>
-        </w:rPr>
-        <w:t xml:space="preserve">} </w:t>
+          <w:rFonts w:ascii="Arial" w:hAnsi="Arial" w:cs="Arial"/>
+          <w:color w:val="000000"/>
+          <w:sz w:val="20"/>
+          <w:szCs w:val="20"/>
+        </w:rPr>
+      </w:pPr>
+      <w:proofErr w:type="gramStart"/>
+      <w:r>
+        <w:rPr>
+          <w:rStyle w:val="fontstyle01"/>
+          <w:rFonts w:ascii="Arial" w:hAnsi="Arial" w:cs="Arial"/>
+          <w:sz w:val="20"/>
+          <w:szCs w:val="20"/>
+        </w:rPr>
+        <w:t xml:space="preserve">string </w:t>
+      </w:r>
+      <w:r>
+        <w:rPr>
+          <w:rStyle w:val="fontstyle31"/>
+          <w:rFonts w:ascii="Arial" w:hAnsi="Arial" w:cs="Arial"/>
+          <w:sz w:val="20"/>
+          <w:szCs w:val="20"/>
+        </w:rPr>
+        <w:t>​</w:t>
+      </w:r>
+      <w:r>
+        <w:rPr>
+          <w:rStyle w:val="fontstyle21"/>
+          <w:rFonts w:ascii="Arial" w:hAnsi="Arial" w:cs="Arial"/>
+          <w:sz w:val="20"/>
+          <w:szCs w:val="20"/>
+        </w:rPr>
+        <w:t>email</w:t>
+      </w:r>
+      <w:proofErr w:type="gramEnd"/>
+      <w:r>
+        <w:rPr>
+          <w:rStyle w:val="fontstyle21"/>
+          <w:rFonts w:ascii="Arial" w:hAnsi="Arial" w:cs="Arial"/>
+          <w:sz w:val="20"/>
+          <w:szCs w:val="20"/>
+        </w:rPr>
+        <w:t>;</w:t>
       </w:r>
     </w:p>
     <w:p>
@@ -584,7 +448,7 @@
           <w:sz w:val="20"/>
           <w:szCs w:val="20"/>
         </w:rPr>
-        <w:t xml:space="preserve">message </w:t>
+        <w:t xml:space="preserve">string </w:t>
       </w:r>
       <w:r>
         <w:rPr>
@@ -603,7 +467,7 @@
           <w:sz w:val="20"/>
           <w:szCs w:val="20"/>
         </w:rPr>
-        <w:t>CreateAccountWebSuccess</w:t>
+        <w:t>plaintextPassword</w:t>
       </w:r>
       <w:proofErr w:type="spellEnd"/>
       <w:proofErr w:type="gramEnd"/>
@@ -614,7 +478,7 @@
           <w:sz w:val="20"/>
           <w:szCs w:val="20"/>
         </w:rPr>
-        <w:t xml:space="preserve"> {</w:t>
+        <w:t>;</w:t>
       </w:r>
     </w:p>
     <w:p>
@@ -623,6 +487,29 @@
         <w:spacing w:line="276" w:lineRule="auto"/>
         <w:ind w:left="567"/>
         <w:rPr>
+          <w:rStyle w:val="fontstyle21"/>
+          <w:rFonts w:ascii="Arial" w:hAnsi="Arial" w:cs="Arial"/>
+          <w:color w:val="auto"/>
+          <w:sz w:val="20"/>
+          <w:szCs w:val="20"/>
+        </w:rPr>
+      </w:pPr>
+      <w:r>
+        <w:rPr>
+          <w:rStyle w:val="fontstyle21"/>
+          <w:rFonts w:ascii="Arial" w:hAnsi="Arial" w:cs="Arial"/>
+          <w:sz w:val="20"/>
+          <w:szCs w:val="20"/>
+        </w:rPr>
+        <w:t xml:space="preserve">} </w:t>
+      </w:r>
+    </w:p>
+    <w:p>
+      <w:pPr>
+        <w:pStyle w:val="ListParagraph"/>
+        <w:spacing w:line="276" w:lineRule="auto"/>
+        <w:ind w:left="567"/>
+        <w:rPr>
           <w:rFonts w:ascii="Arial" w:hAnsi="Arial" w:cs="Arial"/>
           <w:color w:val="000000"/>
           <w:sz w:val="20"/>
@@ -637,7 +524,7 @@
           <w:sz w:val="20"/>
           <w:szCs w:val="20"/>
         </w:rPr>
-        <w:t xml:space="preserve">long </w:t>
+        <w:t xml:space="preserve">message </w:t>
       </w:r>
       <w:r>
         <w:rPr>
@@ -656,7 +543,7 @@
           <w:sz w:val="20"/>
           <w:szCs w:val="20"/>
         </w:rPr>
-        <w:t>requestId</w:t>
+        <w:t>CreateAccountWebSuccess</w:t>
       </w:r>
       <w:proofErr w:type="spellEnd"/>
       <w:proofErr w:type="gramEnd"/>
@@ -667,51 +554,49 @@
           <w:sz w:val="20"/>
           <w:szCs w:val="20"/>
         </w:rPr>
-        <w:t>;</w:t>
+        <w:t xml:space="preserve"> {</w:t>
+      </w:r>
+    </w:p>
+    <w:p>
+      <w:pPr>
+        <w:pStyle w:val="ListParagraph"/>
+        <w:spacing w:line="276" w:lineRule="auto"/>
+        <w:ind w:left="567"/>
+        <w:rPr>
+          <w:rFonts w:ascii="Arial" w:hAnsi="Arial" w:cs="Arial"/>
+          <w:color w:val="000000"/>
+          <w:sz w:val="20"/>
+          <w:szCs w:val="20"/>
+        </w:rPr>
+      </w:pPr>
+      <w:proofErr w:type="gramStart"/>
+      <w:r>
+        <w:rPr>
+          <w:rStyle w:val="fontstyle01"/>
+          <w:rFonts w:ascii="Arial" w:hAnsi="Arial" w:cs="Arial"/>
+          <w:sz w:val="20"/>
+          <w:szCs w:val="20"/>
+        </w:rPr>
+        <w:t xml:space="preserve">long </w:t>
+      </w:r>
+      <w:r>
+        <w:rPr>
+          <w:rStyle w:val="fontstyle31"/>
+          <w:rFonts w:ascii="Arial" w:hAnsi="Arial" w:cs="Arial"/>
+          <w:sz w:val="20"/>
+          <w:szCs w:val="20"/>
+        </w:rPr>
+        <w:t>​</w:t>
       </w:r>
       <w:proofErr w:type="spellStart"/>
-    </w:p>
-    <w:p>
-      <w:pPr>
-        <w:pStyle w:val="ListParagraph"/>
-        <w:spacing w:line="276" w:lineRule="auto"/>
-        <w:ind w:left="567"/>
-        <w:rPr>
-          <w:rFonts w:ascii="Arial" w:hAnsi="Arial" w:cs="Arial"/>
-          <w:color w:val="000000"/>
-          <w:sz w:val="20"/>
-          <w:szCs w:val="20"/>
-        </w:rPr>
-      </w:pPr>
-      <w:proofErr w:type="spellEnd"/>
-      <w:proofErr w:type="gramStart"/>
-      <w:r>
-        <w:rPr>
-          <w:rStyle w:val="fontstyle01"/>
-          <w:rFonts w:ascii="Arial" w:hAnsi="Arial" w:cs="Arial"/>
-          <w:sz w:val="20"/>
-          <w:szCs w:val="20"/>
-        </w:rPr>
-        <w:t xml:space="preserve">long </w:t>
-      </w:r>
-      <w:r>
-        <w:rPr>
-          <w:rStyle w:val="fontstyle31"/>
-          <w:rFonts w:ascii="Arial" w:hAnsi="Arial" w:cs="Arial"/>
-          <w:sz w:val="20"/>
-          <w:szCs w:val="20"/>
-        </w:rPr>
-        <w:t>​</w:t>
-      </w:r>
-      <w:proofErr w:type="spellStart"/>
-      <w:r>
-        <w:rPr>
-          <w:rStyle w:val="fontstyle21"/>
-          <w:rFonts w:ascii="Arial" w:hAnsi="Arial" w:cs="Arial"/>
-          <w:sz w:val="20"/>
-          <w:szCs w:val="20"/>
-        </w:rPr>
-        <w:t>userId</w:t>
+      <w:r>
+        <w:rPr>
+          <w:rStyle w:val="fontstyle21"/>
+          <w:rFonts w:ascii="Arial" w:hAnsi="Arial" w:cs="Arial"/>
+          <w:sz w:val="20"/>
+          <w:szCs w:val="20"/>
+        </w:rPr>
+        <w:t>requestId</w:t>
       </w:r>
       <w:proofErr w:type="spellEnd"/>
       <w:proofErr w:type="gramEnd"/>
@@ -731,28 +616,6 @@
         <w:spacing w:line="276" w:lineRule="auto"/>
         <w:ind w:left="567"/>
         <w:rPr>
-          <w:rStyle w:val="fontstyle21"/>
-          <w:rFonts w:ascii="Arial" w:hAnsi="Arial" w:cs="Arial"/>
-          <w:sz w:val="20"/>
-          <w:szCs w:val="20"/>
-        </w:rPr>
-      </w:pPr>
-      <w:r>
-        <w:rPr>
-          <w:rStyle w:val="fontstyle21"/>
-          <w:rFonts w:ascii="Arial" w:hAnsi="Arial" w:cs="Arial"/>
-          <w:sz w:val="20"/>
-          <w:szCs w:val="20"/>
-        </w:rPr>
-        <w:t xml:space="preserve">} </w:t>
-      </w:r>
-    </w:p>
-    <w:p>
-      <w:pPr>
-        <w:pStyle w:val="ListParagraph"/>
-        <w:spacing w:line="276" w:lineRule="auto"/>
-        <w:ind w:left="567"/>
-        <w:rPr>
           <w:rFonts w:ascii="Arial" w:hAnsi="Arial" w:cs="Arial"/>
           <w:color w:val="000000"/>
           <w:sz w:val="20"/>
@@ -767,7 +630,7 @@
           <w:sz w:val="20"/>
           <w:szCs w:val="20"/>
         </w:rPr>
-        <w:t xml:space="preserve">message </w:t>
+        <w:t xml:space="preserve">long </w:t>
       </w:r>
       <w:r>
         <w:rPr>
@@ -786,7 +649,7 @@
           <w:sz w:val="20"/>
           <w:szCs w:val="20"/>
         </w:rPr>
-        <w:t>CreateAccountWebFailure</w:t>
+        <w:t>userId</w:t>
       </w:r>
       <w:proofErr w:type="spellEnd"/>
       <w:proofErr w:type="gramEnd"/>
@@ -797,14 +660,36 @@
           <w:sz w:val="20"/>
           <w:szCs w:val="20"/>
         </w:rPr>
-        <w:t xml:space="preserve"> {</w:t>
-      </w:r>
-    </w:p>
-    <w:p>
-      <w:pPr>
-        <w:pStyle w:val="ListParagraph"/>
-        <w:spacing w:line="276" w:lineRule="auto"/>
-        <w:ind w:left="0" w:firstLine="567"/>
+        <w:t>;</w:t>
+      </w:r>
+    </w:p>
+    <w:p>
+      <w:pPr>
+        <w:pStyle w:val="ListParagraph"/>
+        <w:spacing w:line="276" w:lineRule="auto"/>
+        <w:ind w:left="567"/>
+        <w:rPr>
+          <w:rStyle w:val="fontstyle21"/>
+          <w:rFonts w:ascii="Arial" w:hAnsi="Arial" w:cs="Arial"/>
+          <w:sz w:val="20"/>
+          <w:szCs w:val="20"/>
+        </w:rPr>
+      </w:pPr>
+      <w:r>
+        <w:rPr>
+          <w:rStyle w:val="fontstyle21"/>
+          <w:rFonts w:ascii="Arial" w:hAnsi="Arial" w:cs="Arial"/>
+          <w:sz w:val="20"/>
+          <w:szCs w:val="20"/>
+        </w:rPr>
+        <w:t xml:space="preserve">} </w:t>
+      </w:r>
+    </w:p>
+    <w:p>
+      <w:pPr>
+        <w:pStyle w:val="ListParagraph"/>
+        <w:spacing w:line="276" w:lineRule="auto"/>
+        <w:ind w:left="567"/>
         <w:rPr>
           <w:rFonts w:ascii="Arial" w:hAnsi="Arial" w:cs="Arial"/>
           <w:color w:val="000000"/>
@@ -820,7 +705,7 @@
           <w:sz w:val="20"/>
           <w:szCs w:val="20"/>
         </w:rPr>
-        <w:t xml:space="preserve">long </w:t>
+        <w:t xml:space="preserve">message </w:t>
       </w:r>
       <w:r>
         <w:rPr>
@@ -839,7 +724,7 @@
           <w:sz w:val="20"/>
           <w:szCs w:val="20"/>
         </w:rPr>
-        <w:t>requestId</w:t>
+        <w:t>CreateAccountWebFailure</w:t>
       </w:r>
       <w:proofErr w:type="spellEnd"/>
       <w:proofErr w:type="gramEnd"/>
@@ -850,22 +735,75 @@
           <w:sz w:val="20"/>
           <w:szCs w:val="20"/>
         </w:rPr>
+        <w:t xml:space="preserve"> {</w:t>
+      </w:r>
+    </w:p>
+    <w:p>
+      <w:pPr>
+        <w:pStyle w:val="ListParagraph"/>
+        <w:spacing w:line="276" w:lineRule="auto"/>
+        <w:ind w:left="0" w:firstLine="567"/>
+        <w:rPr>
+          <w:rFonts w:ascii="Arial" w:hAnsi="Arial" w:cs="Arial"/>
+          <w:color w:val="000000"/>
+          <w:sz w:val="20"/>
+          <w:szCs w:val="20"/>
+        </w:rPr>
+      </w:pPr>
+      <w:proofErr w:type="gramStart"/>
+      <w:r>
+        <w:rPr>
+          <w:rStyle w:val="fontstyle01"/>
+          <w:rFonts w:ascii="Arial" w:hAnsi="Arial" w:cs="Arial"/>
+          <w:sz w:val="20"/>
+          <w:szCs w:val="20"/>
+        </w:rPr>
+        <w:t xml:space="preserve">long </w:t>
+      </w:r>
+      <w:r>
+        <w:rPr>
+          <w:rStyle w:val="fontstyle31"/>
+          <w:rFonts w:ascii="Arial" w:hAnsi="Arial" w:cs="Arial"/>
+          <w:sz w:val="20"/>
+          <w:szCs w:val="20"/>
+        </w:rPr>
+        <w:t>​</w:t>
+      </w:r>
+      <w:proofErr w:type="spellStart"/>
+      <w:r>
+        <w:rPr>
+          <w:rStyle w:val="fontstyle21"/>
+          <w:rFonts w:ascii="Arial" w:hAnsi="Arial" w:cs="Arial"/>
+          <w:sz w:val="20"/>
+          <w:szCs w:val="20"/>
+        </w:rPr>
+        <w:t>requestId</w:t>
+      </w:r>
+      <w:proofErr w:type="spellEnd"/>
+      <w:proofErr w:type="gramEnd"/>
+      <w:r>
+        <w:rPr>
+          <w:rStyle w:val="fontstyle21"/>
+          <w:rFonts w:ascii="Arial" w:hAnsi="Arial" w:cs="Arial"/>
+          <w:sz w:val="20"/>
+          <w:szCs w:val="20"/>
+        </w:rPr>
         <w:t>;</w:t>
       </w:r>
+    </w:p>
+    <w:p>
+      <w:pPr>
+        <w:pStyle w:val="ListParagraph"/>
+        <w:spacing w:line="276" w:lineRule="auto"/>
+        <w:ind w:left="0" w:firstLine="567"/>
+        <w:rPr>
+          <w:rFonts w:ascii="Arial" w:hAnsi="Arial" w:cs="Arial"/>
+          <w:color w:val="000000"/>
+          <w:sz w:val="20"/>
+          <w:szCs w:val="20"/>
+        </w:rPr>
+      </w:pPr>
       <w:proofErr w:type="spellStart"/>
-    </w:p>
-    <w:p>
-      <w:pPr>
-        <w:pStyle w:val="ListParagraph"/>
-        <w:spacing w:line="276" w:lineRule="auto"/>
-        <w:ind w:left="0" w:firstLine="567"/>
-        <w:rPr>
-          <w:rFonts w:ascii="Arial" w:hAnsi="Arial" w:cs="Arial"/>
-          <w:color w:val="000000"/>
-          <w:sz w:val="20"/>
-          <w:szCs w:val="20"/>
-        </w:rPr>
-      </w:pPr>
       <w:proofErr w:type="gramStart"/>
       <w:r>
         <w:rPr>
@@ -1128,110 +1066,6 @@
         </w:rPr>
         <w:t>requestId</w:t>
       </w:r>
-      <w:proofErr w:type="gramEnd"/>
-      <w:r>
-        <w:rPr>
-          <w:rStyle w:val="fontstyle21"/>
-          <w:rFonts w:ascii="Arial" w:hAnsi="Arial" w:cs="Arial"/>
-          <w:sz w:val="20"/>
-          <w:szCs w:val="20"/>
-        </w:rPr>
-        <w:t>;</w:t>
-      </w:r>
-    </w:p>
-    <w:p>
-      <w:pPr>
-        <w:pStyle w:val="ListParagraph"/>
-        <w:spacing w:line="276" w:lineRule="auto"/>
-        <w:ind w:left="0" w:firstLine="567"/>
-        <w:rPr>
-          <w:rFonts w:ascii="Arial" w:hAnsi="Arial" w:cs="Arial"/>
-          <w:color w:val="000000"/>
-          <w:sz w:val="20"/>
-          <w:szCs w:val="20"/>
-        </w:rPr>
-      </w:pPr>
-      <w:proofErr w:type="spellEnd"/>
-      <w:proofErr w:type="gramStart"/>
-      <w:r>
-        <w:rPr>
-          <w:rStyle w:val="fontstyle01"/>
-          <w:rFonts w:ascii="Arial" w:hAnsi="Arial" w:cs="Arial"/>
-          <w:sz w:val="20"/>
-          <w:szCs w:val="20"/>
-        </w:rPr>
-        <w:t xml:space="preserve">string </w:t>
-      </w:r>
-      <w:r>
-        <w:rPr>
-          <w:rStyle w:val="fontstyle31"/>
-          <w:rFonts w:ascii="Arial" w:hAnsi="Arial" w:cs="Arial"/>
-          <w:sz w:val="20"/>
-          <w:szCs w:val="20"/>
-        </w:rPr>
-        <w:t>​</w:t>
-      </w:r>
-      <w:r>
-        <w:rPr>
-          <w:rStyle w:val="fontstyle21"/>
-          <w:rFonts w:ascii="Arial" w:hAnsi="Arial" w:cs="Arial"/>
-          <w:sz w:val="20"/>
-          <w:szCs w:val="20"/>
-        </w:rPr>
-        <w:t>email</w:t>
-      </w:r>
-      <w:proofErr w:type="gramEnd"/>
-      <w:r>
-        <w:rPr>
-          <w:rStyle w:val="fontstyle21"/>
-          <w:rFonts w:ascii="Arial" w:hAnsi="Arial" w:cs="Arial"/>
-          <w:sz w:val="20"/>
-          <w:szCs w:val="20"/>
-        </w:rPr>
-        <w:t>;</w:t>
-      </w:r>
-    </w:p>
-    <w:p>
-      <w:pPr>
-        <w:pStyle w:val="ListParagraph"/>
-        <w:spacing w:line="276" w:lineRule="auto"/>
-        <w:ind w:left="0" w:firstLine="567"/>
-        <w:rPr>
-          <w:rFonts w:ascii="Arial" w:hAnsi="Arial" w:cs="Arial"/>
-          <w:color w:val="000000"/>
-          <w:sz w:val="20"/>
-          <w:szCs w:val="20"/>
-        </w:rPr>
-      </w:pPr>
-      <w:proofErr w:type="gramStart"/>
-      <w:r>
-        <w:rPr>
-          <w:rStyle w:val="fontstyle01"/>
-          <w:rFonts w:ascii="Arial" w:hAnsi="Arial" w:cs="Arial"/>
-          <w:sz w:val="20"/>
-          <w:szCs w:val="20"/>
-        </w:rPr>
-        <w:t xml:space="preserve">string </w:t>
-      </w:r>
-      <w:r>
-        <w:rPr>
-          <w:rStyle w:val="fontstyle31"/>
-          <w:rFonts w:ascii="Arial" w:hAnsi="Arial" w:cs="Arial"/>
-          <w:sz w:val="20"/>
-          <w:szCs w:val="20"/>
-        </w:rPr>
-        <w:t>​</w:t>
-      </w:r>
-      <w:proofErr w:type="spellStart"/>
-      <w:r>
-        <w:rPr>
-          <w:rStyle w:val="fontstyle21"/>
-          <w:rFonts w:ascii="Arial" w:hAnsi="Arial" w:cs="Arial"/>
-          <w:sz w:val="20"/>
-          <w:szCs w:val="20"/>
-        </w:rPr>
-        <w:t>plaintextPassword</w:t>
-      </w:r>
       <w:proofErr w:type="spellEnd"/>
       <w:proofErr w:type="gramEnd"/>
       <w:r>
@@ -1250,20 +1084,49 @@
         <w:spacing w:line="276" w:lineRule="auto"/>
         <w:ind w:left="0" w:firstLine="567"/>
         <w:rPr>
-          <w:rStyle w:val="fontstyle21"/>
-          <w:rFonts w:ascii="Arial" w:hAnsi="Arial" w:cs="Arial"/>
-          <w:sz w:val="20"/>
-          <w:szCs w:val="20"/>
-        </w:rPr>
-      </w:pPr>
-      <w:r>
-        <w:rPr>
-          <w:rStyle w:val="fontstyle21"/>
-          <w:rFonts w:ascii="Arial" w:hAnsi="Arial" w:cs="Arial"/>
-          <w:sz w:val="20"/>
-          <w:szCs w:val="20"/>
-        </w:rPr>
-        <w:t>}</w:t>
+          <w:rFonts w:ascii="Arial" w:hAnsi="Arial" w:cs="Arial"/>
+          <w:color w:val="000000"/>
+          <w:sz w:val="20"/>
+          <w:szCs w:val="20"/>
+        </w:rPr>
+      </w:pPr>
+      <w:proofErr w:type="gramStart"/>
+      <w:r>
+        <w:rPr>
+          <w:rStyle w:val="fontstyle01"/>
+          <w:rFonts w:ascii="Arial" w:hAnsi="Arial" w:cs="Arial"/>
+          <w:sz w:val="20"/>
+          <w:szCs w:val="20"/>
+        </w:rPr>
+        <w:t xml:space="preserve">string </w:t>
+      </w:r>
+      <w:r>
+        <w:rPr>
+          <w:rStyle w:val="fontstyle31"/>
+          <w:rFonts w:ascii="Arial" w:hAnsi="Arial" w:cs="Arial"/>
+          <w:sz w:val="20"/>
+          <w:szCs w:val="20"/>
+        </w:rPr>
+        <w:t>​</w:t>
+      </w:r>
+      <w:r>
+        <w:rPr>
+          <w:rStyle w:val="fontstyle21"/>
+          <w:rFonts w:ascii="Arial" w:hAnsi="Arial" w:cs="Arial"/>
+          <w:sz w:val="20"/>
+          <w:szCs w:val="20"/>
+        </w:rPr>
+        <w:t>email</w:t>
+      </w:r>
+      <w:proofErr w:type="gramEnd"/>
+      <w:r>
+        <w:rPr>
+          <w:rStyle w:val="fontstyle21"/>
+          <w:rFonts w:ascii="Arial" w:hAnsi="Arial" w:cs="Arial"/>
+          <w:sz w:val="20"/>
+          <w:szCs w:val="20"/>
+        </w:rPr>
+        <w:t>;</w:t>
       </w:r>
     </w:p>
     <w:p>
@@ -1286,7 +1149,7 @@
           <w:sz w:val="20"/>
           <w:szCs w:val="20"/>
         </w:rPr>
-        <w:t xml:space="preserve">message </w:t>
+        <w:t xml:space="preserve">string </w:t>
       </w:r>
       <w:r>
         <w:rPr>
@@ -1305,7 +1168,7 @@
           <w:sz w:val="20"/>
           <w:szCs w:val="20"/>
         </w:rPr>
-        <w:t>AuthenticateWebSuccess</w:t>
+        <w:t>plaintextPassword</w:t>
       </w:r>
       <w:proofErr w:type="spellEnd"/>
       <w:proofErr w:type="gramEnd"/>
@@ -1316,7 +1179,7 @@
           <w:sz w:val="20"/>
           <w:szCs w:val="20"/>
         </w:rPr>
-        <w:t xml:space="preserve"> {</w:t>
+        <w:t>;</w:t>
       </w:r>
     </w:p>
     <w:p>
@@ -1325,6 +1188,28 @@
         <w:spacing w:line="276" w:lineRule="auto"/>
         <w:ind w:left="0" w:firstLine="567"/>
         <w:rPr>
+          <w:rStyle w:val="fontstyle21"/>
+          <w:rFonts w:ascii="Arial" w:hAnsi="Arial" w:cs="Arial"/>
+          <w:sz w:val="20"/>
+          <w:szCs w:val="20"/>
+        </w:rPr>
+      </w:pPr>
+      <w:r>
+        <w:rPr>
+          <w:rStyle w:val="fontstyle21"/>
+          <w:rFonts w:ascii="Arial" w:hAnsi="Arial" w:cs="Arial"/>
+          <w:sz w:val="20"/>
+          <w:szCs w:val="20"/>
+        </w:rPr>
+        <w:t>}</w:t>
+      </w:r>
+    </w:p>
+    <w:p>
+      <w:pPr>
+        <w:pStyle w:val="ListParagraph"/>
+        <w:spacing w:line="276" w:lineRule="auto"/>
+        <w:ind w:left="0" w:firstLine="567"/>
+        <w:rPr>
           <w:rFonts w:ascii="Arial" w:hAnsi="Arial" w:cs="Arial"/>
           <w:color w:val="000000"/>
           <w:sz w:val="20"/>
@@ -1339,7 +1224,7 @@
           <w:sz w:val="20"/>
           <w:szCs w:val="20"/>
         </w:rPr>
-        <w:t xml:space="preserve">long </w:t>
+        <w:t xml:space="preserve">message </w:t>
       </w:r>
       <w:r>
         <w:rPr>
@@ -1358,113 +1243,7 @@
           <w:sz w:val="20"/>
           <w:szCs w:val="20"/>
         </w:rPr>
-        <w:t>requestId</w:t>
-      </w:r>
-      <w:proofErr w:type="gramEnd"/>
-      <w:r>
-        <w:rPr>
-          <w:rStyle w:val="fontstyle21"/>
-          <w:rFonts w:ascii="Arial" w:hAnsi="Arial" w:cs="Arial"/>
-          <w:sz w:val="20"/>
-          <w:szCs w:val="20"/>
-        </w:rPr>
-        <w:t>;</w:t>
-      </w:r>
-    </w:p>
-    <w:p>
-      <w:pPr>
-        <w:pStyle w:val="ListParagraph"/>
-        <w:spacing w:line="276" w:lineRule="auto"/>
-        <w:ind w:left="0" w:firstLine="567"/>
-        <w:rPr>
-          <w:rFonts w:ascii="Arial" w:hAnsi="Arial" w:cs="Arial"/>
-          <w:color w:val="000000"/>
-          <w:sz w:val="20"/>
-          <w:szCs w:val="20"/>
-        </w:rPr>
-      </w:pPr>
-      <w:proofErr w:type="spellEnd"/>
-      <w:proofErr w:type="gramStart"/>
-      <w:r>
-        <w:rPr>
-          <w:rStyle w:val="fontstyle01"/>
-          <w:rFonts w:ascii="Arial" w:hAnsi="Arial" w:cs="Arial"/>
-          <w:sz w:val="20"/>
-          <w:szCs w:val="20"/>
-        </w:rPr>
-        <w:t xml:space="preserve">long </w:t>
-      </w:r>
-      <w:r>
-        <w:rPr>
-          <w:rStyle w:val="fontstyle31"/>
-          <w:rFonts w:ascii="Arial" w:hAnsi="Arial" w:cs="Arial"/>
-          <w:sz w:val="20"/>
-          <w:szCs w:val="20"/>
-        </w:rPr>
-        <w:t>​</w:t>
-      </w:r>
-      <w:proofErr w:type="spellStart"/>
-      <w:r>
-        <w:rPr>
-          <w:rStyle w:val="fontstyle21"/>
-          <w:rFonts w:ascii="Arial" w:hAnsi="Arial" w:cs="Arial"/>
-          <w:sz w:val="20"/>
-          <w:szCs w:val="20"/>
-        </w:rPr>
-        <w:t>userId</w:t>
-      </w:r>
-      <w:proofErr w:type="gramEnd"/>
-      <w:r>
-        <w:rPr>
-          <w:rStyle w:val="fontstyle21"/>
-          <w:rFonts w:ascii="Arial" w:hAnsi="Arial" w:cs="Arial"/>
-          <w:sz w:val="20"/>
-          <w:szCs w:val="20"/>
-        </w:rPr>
-        <w:t>;</w:t>
-      </w:r>
-    </w:p>
-    <w:p>
-      <w:pPr>
-        <w:pStyle w:val="ListParagraph"/>
-        <w:spacing w:line="276" w:lineRule="auto"/>
-        <w:ind w:left="0" w:firstLine="567"/>
-        <w:rPr>
-          <w:rFonts w:ascii="Arial" w:hAnsi="Arial" w:cs="Arial"/>
-          <w:color w:val="000000"/>
-          <w:sz w:val="20"/>
-          <w:szCs w:val="20"/>
-        </w:rPr>
-      </w:pPr>
-      <w:proofErr w:type="spellEnd"/>
-      <w:proofErr w:type="gramStart"/>
-      <w:r>
-        <w:rPr>
-          <w:rStyle w:val="fontstyle01"/>
-          <w:rFonts w:ascii="Arial" w:hAnsi="Arial" w:cs="Arial"/>
-          <w:sz w:val="20"/>
-          <w:szCs w:val="20"/>
-        </w:rPr>
-        <w:t xml:space="preserve">string </w:t>
-      </w:r>
-      <w:r>
-        <w:rPr>
-          <w:rStyle w:val="fontstyle31"/>
-          <w:rFonts w:ascii="Arial" w:hAnsi="Arial" w:cs="Arial"/>
-          <w:sz w:val="20"/>
-          <w:szCs w:val="20"/>
-        </w:rPr>
-        <w:t>​</w:t>
-      </w:r>
-      <w:proofErr w:type="spellStart"/>
-      <w:r>
-        <w:rPr>
-          <w:rStyle w:val="fontstyle21"/>
-          <w:rFonts w:ascii="Arial" w:hAnsi="Arial" w:cs="Arial"/>
-          <w:sz w:val="20"/>
-          <w:szCs w:val="20"/>
-        </w:rPr>
-        <w:t>creationDate</w:t>
+        <w:t>AuthenticateWebSuccess</w:t>
       </w:r>
       <w:proofErr w:type="spellEnd"/>
       <w:proofErr w:type="gramEnd"/>
@@ -1475,6 +1254,165 @@
           <w:sz w:val="20"/>
           <w:szCs w:val="20"/>
         </w:rPr>
+        <w:t xml:space="preserve"> {</w:t>
+      </w:r>
+    </w:p>
+    <w:p>
+      <w:pPr>
+        <w:pStyle w:val="ListParagraph"/>
+        <w:spacing w:line="276" w:lineRule="auto"/>
+        <w:ind w:left="0" w:firstLine="567"/>
+        <w:rPr>
+          <w:rFonts w:ascii="Arial" w:hAnsi="Arial" w:cs="Arial"/>
+          <w:color w:val="000000"/>
+          <w:sz w:val="20"/>
+          <w:szCs w:val="20"/>
+        </w:rPr>
+      </w:pPr>
+      <w:proofErr w:type="gramStart"/>
+      <w:r>
+        <w:rPr>
+          <w:rStyle w:val="fontstyle01"/>
+          <w:rFonts w:ascii="Arial" w:hAnsi="Arial" w:cs="Arial"/>
+          <w:sz w:val="20"/>
+          <w:szCs w:val="20"/>
+        </w:rPr>
+        <w:t xml:space="preserve">long </w:t>
+      </w:r>
+      <w:r>
+        <w:rPr>
+          <w:rStyle w:val="fontstyle31"/>
+          <w:rFonts w:ascii="Arial" w:hAnsi="Arial" w:cs="Arial"/>
+          <w:sz w:val="20"/>
+          <w:szCs w:val="20"/>
+        </w:rPr>
+        <w:t>​</w:t>
+      </w:r>
+      <w:proofErr w:type="spellStart"/>
+      <w:r>
+        <w:rPr>
+          <w:rStyle w:val="fontstyle21"/>
+          <w:rFonts w:ascii="Arial" w:hAnsi="Arial" w:cs="Arial"/>
+          <w:sz w:val="20"/>
+          <w:szCs w:val="20"/>
+        </w:rPr>
+        <w:t>requestId</w:t>
+      </w:r>
+      <w:proofErr w:type="spellEnd"/>
+      <w:proofErr w:type="gramEnd"/>
+      <w:r>
+        <w:rPr>
+          <w:rStyle w:val="fontstyle21"/>
+          <w:rFonts w:ascii="Arial" w:hAnsi="Arial" w:cs="Arial"/>
+          <w:sz w:val="20"/>
+          <w:szCs w:val="20"/>
+        </w:rPr>
+        <w:t>;</w:t>
+      </w:r>
+    </w:p>
+    <w:p>
+      <w:pPr>
+        <w:pStyle w:val="ListParagraph"/>
+        <w:spacing w:line="276" w:lineRule="auto"/>
+        <w:ind w:left="0" w:firstLine="567"/>
+        <w:rPr>
+          <w:rFonts w:ascii="Arial" w:hAnsi="Arial" w:cs="Arial"/>
+          <w:color w:val="000000"/>
+          <w:sz w:val="20"/>
+          <w:szCs w:val="20"/>
+        </w:rPr>
+      </w:pPr>
+      <w:proofErr w:type="gramStart"/>
+      <w:r>
+        <w:rPr>
+          <w:rStyle w:val="fontstyle01"/>
+          <w:rFonts w:ascii="Arial" w:hAnsi="Arial" w:cs="Arial"/>
+          <w:sz w:val="20"/>
+          <w:szCs w:val="20"/>
+        </w:rPr>
+        <w:t xml:space="preserve">long </w:t>
+      </w:r>
+      <w:r>
+        <w:rPr>
+          <w:rStyle w:val="fontstyle31"/>
+          <w:rFonts w:ascii="Arial" w:hAnsi="Arial" w:cs="Arial"/>
+          <w:sz w:val="20"/>
+          <w:szCs w:val="20"/>
+        </w:rPr>
+        <w:t>​</w:t>
+      </w:r>
+      <w:proofErr w:type="spellStart"/>
+      <w:r>
+        <w:rPr>
+          <w:rStyle w:val="fontstyle21"/>
+          <w:rFonts w:ascii="Arial" w:hAnsi="Arial" w:cs="Arial"/>
+          <w:sz w:val="20"/>
+          <w:szCs w:val="20"/>
+        </w:rPr>
+        <w:t>userId</w:t>
+      </w:r>
+      <w:proofErr w:type="spellEnd"/>
+      <w:proofErr w:type="gramEnd"/>
+      <w:r>
+        <w:rPr>
+          <w:rStyle w:val="fontstyle21"/>
+          <w:rFonts w:ascii="Arial" w:hAnsi="Arial" w:cs="Arial"/>
+          <w:sz w:val="20"/>
+          <w:szCs w:val="20"/>
+        </w:rPr>
+        <w:t>;</w:t>
+      </w:r>
+    </w:p>
+    <w:p>
+      <w:pPr>
+        <w:pStyle w:val="ListParagraph"/>
+        <w:spacing w:line="276" w:lineRule="auto"/>
+        <w:ind w:left="0" w:firstLine="567"/>
+        <w:rPr>
+          <w:rFonts w:ascii="Arial" w:hAnsi="Arial" w:cs="Arial"/>
+          <w:color w:val="000000"/>
+          <w:sz w:val="20"/>
+          <w:szCs w:val="20"/>
+        </w:rPr>
+      </w:pPr>
+      <w:proofErr w:type="gramStart"/>
+      <w:r>
+        <w:rPr>
+          <w:rStyle w:val="fontstyle01"/>
+          <w:rFonts w:ascii="Arial" w:hAnsi="Arial" w:cs="Arial"/>
+          <w:sz w:val="20"/>
+          <w:szCs w:val="20"/>
+        </w:rPr>
+        <w:t xml:space="preserve">string </w:t>
+      </w:r>
+      <w:r>
+        <w:rPr>
+          <w:rStyle w:val="fontstyle31"/>
+          <w:rFonts w:ascii="Arial" w:hAnsi="Arial" w:cs="Arial"/>
+          <w:sz w:val="20"/>
+          <w:szCs w:val="20"/>
+        </w:rPr>
+        <w:t>​</w:t>
+      </w:r>
+      <w:proofErr w:type="spellStart"/>
+      <w:r>
+        <w:rPr>
+          <w:rStyle w:val="fontstyle21"/>
+          <w:rFonts w:ascii="Arial" w:hAnsi="Arial" w:cs="Arial"/>
+          <w:sz w:val="20"/>
+          <w:szCs w:val="20"/>
+        </w:rPr>
+        <w:t>creationDate</w:t>
+      </w:r>
+      <w:proofErr w:type="spellEnd"/>
+      <w:proofErr w:type="gramEnd"/>
+      <w:r>
+        <w:rPr>
+          <w:rStyle w:val="fontstyle21"/>
+          <w:rFonts w:ascii="Arial" w:hAnsi="Arial" w:cs="Arial"/>
+          <w:sz w:val="20"/>
+          <w:szCs w:val="20"/>
+        </w:rPr>
         <w:t>;</w:t>
       </w:r>
     </w:p>
@@ -1501,198 +1439,200 @@
         </w:rPr>
         <w:t>}</w:t>
       </w:r>
+    </w:p>
+    <w:p>
+      <w:pPr>
+        <w:pStyle w:val="ListParagraph"/>
+        <w:spacing w:line="276" w:lineRule="auto"/>
+        <w:ind w:left="0" w:firstLine="567"/>
+        <w:rPr>
+          <w:rFonts w:ascii="Arial" w:hAnsi="Arial" w:cs="Arial"/>
+          <w:color w:val="000000"/>
+          <w:sz w:val="20"/>
+          <w:szCs w:val="20"/>
+        </w:rPr>
+      </w:pPr>
+      <w:proofErr w:type="gramStart"/>
+      <w:r>
+        <w:rPr>
+          <w:rStyle w:val="fontstyle01"/>
+          <w:rFonts w:ascii="Arial" w:hAnsi="Arial" w:cs="Arial"/>
+          <w:sz w:val="20"/>
+          <w:szCs w:val="20"/>
+        </w:rPr>
+        <w:t xml:space="preserve">message </w:t>
+      </w:r>
+      <w:r>
+        <w:rPr>
+          <w:rStyle w:val="fontstyle31"/>
+          <w:rFonts w:ascii="Arial" w:hAnsi="Arial" w:cs="Arial"/>
+          <w:sz w:val="20"/>
+          <w:szCs w:val="20"/>
+        </w:rPr>
+        <w:t>​</w:t>
+      </w:r>
+      <w:proofErr w:type="spellStart"/>
+      <w:r>
+        <w:rPr>
+          <w:rStyle w:val="fontstyle21"/>
+          <w:rFonts w:ascii="Arial" w:hAnsi="Arial" w:cs="Arial"/>
+          <w:sz w:val="20"/>
+          <w:szCs w:val="20"/>
+        </w:rPr>
+        <w:t>AuthenticateWebFailure</w:t>
+      </w:r>
+      <w:proofErr w:type="spellEnd"/>
+      <w:proofErr w:type="gramEnd"/>
+      <w:r>
+        <w:rPr>
+          <w:rStyle w:val="fontstyle21"/>
+          <w:rFonts w:ascii="Arial" w:hAnsi="Arial" w:cs="Arial"/>
+          <w:sz w:val="20"/>
+          <w:szCs w:val="20"/>
+        </w:rPr>
+        <w:t xml:space="preserve"> {</w:t>
+      </w:r>
+    </w:p>
+    <w:p>
+      <w:pPr>
+        <w:pStyle w:val="ListParagraph"/>
+        <w:spacing w:line="276" w:lineRule="auto"/>
+        <w:ind w:left="0" w:firstLine="567"/>
+        <w:rPr>
+          <w:rFonts w:ascii="Arial" w:hAnsi="Arial" w:cs="Arial"/>
+          <w:color w:val="000000"/>
+          <w:sz w:val="20"/>
+          <w:szCs w:val="20"/>
+        </w:rPr>
+      </w:pPr>
+      <w:proofErr w:type="gramStart"/>
+      <w:r>
+        <w:rPr>
+          <w:rStyle w:val="fontstyle01"/>
+          <w:rFonts w:ascii="Arial" w:hAnsi="Arial" w:cs="Arial"/>
+          <w:sz w:val="20"/>
+          <w:szCs w:val="20"/>
+        </w:rPr>
+        <w:t xml:space="preserve">long </w:t>
+      </w:r>
+      <w:r>
+        <w:rPr>
+          <w:rStyle w:val="fontstyle31"/>
+          <w:rFonts w:ascii="Arial" w:hAnsi="Arial" w:cs="Arial"/>
+          <w:sz w:val="20"/>
+          <w:szCs w:val="20"/>
+        </w:rPr>
+        <w:t>​</w:t>
+      </w:r>
+      <w:proofErr w:type="spellStart"/>
+      <w:r>
+        <w:rPr>
+          <w:rStyle w:val="fontstyle21"/>
+          <w:rFonts w:ascii="Arial" w:hAnsi="Arial" w:cs="Arial"/>
+          <w:sz w:val="20"/>
+          <w:szCs w:val="20"/>
+        </w:rPr>
+        <w:t>requestId</w:t>
+      </w:r>
+      <w:proofErr w:type="spellEnd"/>
+      <w:proofErr w:type="gramEnd"/>
+      <w:r>
+        <w:rPr>
+          <w:rStyle w:val="fontstyle21"/>
+          <w:rFonts w:ascii="Arial" w:hAnsi="Arial" w:cs="Arial"/>
+          <w:sz w:val="20"/>
+          <w:szCs w:val="20"/>
+        </w:rPr>
+        <w:t>;</w:t>
+      </w:r>
+    </w:p>
+    <w:p>
+      <w:pPr>
+        <w:pStyle w:val="ListParagraph"/>
+        <w:spacing w:line="276" w:lineRule="auto"/>
+        <w:ind w:left="0" w:firstLine="567"/>
+        <w:rPr>
+          <w:rFonts w:ascii="Arial" w:hAnsi="Arial" w:cs="Arial"/>
+          <w:color w:val="000000"/>
+          <w:sz w:val="20"/>
+          <w:szCs w:val="20"/>
+        </w:rPr>
+      </w:pPr>
+      <w:proofErr w:type="spellStart"/>
+      <w:proofErr w:type="gramStart"/>
+      <w:r>
+        <w:rPr>
+          <w:rStyle w:val="fontstyle01"/>
+          <w:rFonts w:ascii="Arial" w:hAnsi="Arial" w:cs="Arial"/>
+          <w:sz w:val="20"/>
+          <w:szCs w:val="20"/>
+        </w:rPr>
+        <w:t>enum</w:t>
+      </w:r>
+      <w:proofErr w:type="spellEnd"/>
+      <w:r>
+        <w:rPr>
+          <w:rStyle w:val="fontstyle01"/>
+          <w:rFonts w:ascii="Arial" w:hAnsi="Arial" w:cs="Arial"/>
+          <w:sz w:val="20"/>
+          <w:szCs w:val="20"/>
+        </w:rPr>
+        <w:t xml:space="preserve"> </w:t>
+      </w:r>
+      <w:r>
+        <w:rPr>
+          <w:rStyle w:val="fontstyle31"/>
+          <w:rFonts w:ascii="Arial" w:hAnsi="Arial" w:cs="Arial"/>
+          <w:sz w:val="20"/>
+          <w:szCs w:val="20"/>
+        </w:rPr>
+        <w:t>​</w:t>
+      </w:r>
+      <w:r>
+        <w:rPr>
+          <w:rStyle w:val="fontstyle21"/>
+          <w:rFonts w:ascii="Arial" w:hAnsi="Arial" w:cs="Arial"/>
+          <w:sz w:val="20"/>
+          <w:szCs w:val="20"/>
+        </w:rPr>
+        <w:t>reason</w:t>
+      </w:r>
+      <w:proofErr w:type="gramEnd"/>
+      <w:r>
+        <w:rPr>
+          <w:rStyle w:val="fontstyle21"/>
+          <w:rFonts w:ascii="Arial" w:hAnsi="Arial" w:cs="Arial"/>
+          <w:sz w:val="20"/>
+          <w:szCs w:val="20"/>
+        </w:rPr>
+        <w:t xml:space="preserve"> {</w:t>
+      </w:r>
+    </w:p>
+    <w:p>
+      <w:pPr>
+        <w:pStyle w:val="ListParagraph"/>
+        <w:spacing w:line="276" w:lineRule="auto"/>
+        <w:ind w:left="0" w:firstLine="720"/>
+        <w:rPr>
+          <w:rFonts w:ascii="Arial" w:hAnsi="Arial" w:cs="Arial"/>
+          <w:i/>
+          <w:iCs/>
+          <w:color w:val="000000"/>
+          <w:sz w:val="20"/>
+          <w:szCs w:val="20"/>
+        </w:rPr>
+      </w:pPr>
+      <w:r>
+        <w:rPr>
+          <w:rStyle w:val="fontstyle41"/>
+          <w:rFonts w:ascii="Arial" w:hAnsi="Arial" w:cs="Arial"/>
+          <w:sz w:val="20"/>
+          <w:szCs w:val="20"/>
+        </w:rPr>
+        <w:t>INVALID_CREDE</w:t>
+      </w:r>
       <w:bookmarkStart w:id="0" w:name="_GoBack"/>
       <w:bookmarkEnd w:id="0"/>
-    </w:p>
-    <w:p>
-      <w:pPr>
-        <w:pStyle w:val="ListParagraph"/>
-        <w:spacing w:line="276" w:lineRule="auto"/>
-        <w:ind w:left="0" w:firstLine="567"/>
-        <w:rPr>
-          <w:rFonts w:ascii="Arial" w:hAnsi="Arial" w:cs="Arial"/>
-          <w:color w:val="000000"/>
-          <w:sz w:val="20"/>
-          <w:szCs w:val="20"/>
-        </w:rPr>
-      </w:pPr>
-      <w:proofErr w:type="gramStart"/>
-      <w:r>
-        <w:rPr>
-          <w:rStyle w:val="fontstyle01"/>
-          <w:rFonts w:ascii="Arial" w:hAnsi="Arial" w:cs="Arial"/>
-          <w:sz w:val="20"/>
-          <w:szCs w:val="20"/>
-        </w:rPr>
-        <w:t>m</w:t>
-      </w:r>
-      <w:r>
-        <w:rPr>
-          <w:rStyle w:val="fontstyle01"/>
-          <w:rFonts w:ascii="Arial" w:hAnsi="Arial" w:cs="Arial"/>
-          <w:sz w:val="20"/>
-          <w:szCs w:val="20"/>
-        </w:rPr>
-        <w:t xml:space="preserve">essage </w:t>
-      </w:r>
-      <w:r>
-        <w:rPr>
-          <w:rStyle w:val="fontstyle31"/>
-          <w:rFonts w:ascii="Arial" w:hAnsi="Arial" w:cs="Arial"/>
-          <w:sz w:val="20"/>
-          <w:szCs w:val="20"/>
-        </w:rPr>
-        <w:t>​</w:t>
-      </w:r>
-      <w:proofErr w:type="spellStart"/>
-      <w:r>
-        <w:rPr>
-          <w:rStyle w:val="fontstyle21"/>
-          <w:rFonts w:ascii="Arial" w:hAnsi="Arial" w:cs="Arial"/>
-          <w:sz w:val="20"/>
-          <w:szCs w:val="20"/>
-        </w:rPr>
-        <w:t>AuthenticateWebFailure</w:t>
-      </w:r>
-      <w:proofErr w:type="spellEnd"/>
-      <w:proofErr w:type="gramEnd"/>
-      <w:r>
-        <w:rPr>
-          <w:rStyle w:val="fontstyle21"/>
-          <w:rFonts w:ascii="Arial" w:hAnsi="Arial" w:cs="Arial"/>
-          <w:sz w:val="20"/>
-          <w:szCs w:val="20"/>
-        </w:rPr>
-        <w:t xml:space="preserve"> {</w:t>
-      </w:r>
-    </w:p>
-    <w:p>
-      <w:pPr>
-        <w:pStyle w:val="ListParagraph"/>
-        <w:spacing w:line="276" w:lineRule="auto"/>
-        <w:ind w:left="0" w:firstLine="567"/>
-        <w:rPr>
-          <w:rFonts w:ascii="Arial" w:hAnsi="Arial" w:cs="Arial"/>
-          <w:color w:val="000000"/>
-          <w:sz w:val="20"/>
-          <w:szCs w:val="20"/>
-        </w:rPr>
-      </w:pPr>
-      <w:proofErr w:type="gramStart"/>
-      <w:r>
-        <w:rPr>
-          <w:rStyle w:val="fontstyle01"/>
-          <w:rFonts w:ascii="Arial" w:hAnsi="Arial" w:cs="Arial"/>
-          <w:sz w:val="20"/>
-          <w:szCs w:val="20"/>
-        </w:rPr>
-        <w:t xml:space="preserve">long </w:t>
-      </w:r>
-      <w:r>
-        <w:rPr>
-          <w:rStyle w:val="fontstyle31"/>
-          <w:rFonts w:ascii="Arial" w:hAnsi="Arial" w:cs="Arial"/>
-          <w:sz w:val="20"/>
-          <w:szCs w:val="20"/>
-        </w:rPr>
-        <w:t>​</w:t>
-      </w:r>
-      <w:proofErr w:type="spellStart"/>
-      <w:r>
-        <w:rPr>
-          <w:rStyle w:val="fontstyle21"/>
-          <w:rFonts w:ascii="Arial" w:hAnsi="Arial" w:cs="Arial"/>
-          <w:sz w:val="20"/>
-          <w:szCs w:val="20"/>
-        </w:rPr>
-        <w:t>requestId</w:t>
-      </w:r>
-      <w:proofErr w:type="gramEnd"/>
-      <w:r>
-        <w:rPr>
-          <w:rStyle w:val="fontstyle21"/>
-          <w:rFonts w:ascii="Arial" w:hAnsi="Arial" w:cs="Arial"/>
-          <w:sz w:val="20"/>
-          <w:szCs w:val="20"/>
-        </w:rPr>
-        <w:t>;</w:t>
-      </w:r>
-    </w:p>
-    <w:p>
-      <w:pPr>
-        <w:pStyle w:val="ListParagraph"/>
-        <w:spacing w:line="276" w:lineRule="auto"/>
-        <w:ind w:left="0" w:firstLine="567"/>
-        <w:rPr>
-          <w:rFonts w:ascii="Arial" w:hAnsi="Arial" w:cs="Arial"/>
-          <w:color w:val="000000"/>
-          <w:sz w:val="20"/>
-          <w:szCs w:val="20"/>
-        </w:rPr>
-      </w:pPr>
-      <w:proofErr w:type="gramStart"/>
-      <w:r>
-        <w:rPr>
-          <w:rStyle w:val="fontstyle01"/>
-          <w:rFonts w:ascii="Arial" w:hAnsi="Arial" w:cs="Arial"/>
-          <w:sz w:val="20"/>
-          <w:szCs w:val="20"/>
-        </w:rPr>
-        <w:t>enum</w:t>
-      </w:r>
-      <w:proofErr w:type="spellEnd"/>
-      <w:r>
-        <w:rPr>
-          <w:rStyle w:val="fontstyle01"/>
-          <w:rFonts w:ascii="Arial" w:hAnsi="Arial" w:cs="Arial"/>
-          <w:sz w:val="20"/>
-          <w:szCs w:val="20"/>
-        </w:rPr>
-        <w:t xml:space="preserve"> </w:t>
-      </w:r>
-      <w:r>
-        <w:rPr>
-          <w:rStyle w:val="fontstyle31"/>
-          <w:rFonts w:ascii="Arial" w:hAnsi="Arial" w:cs="Arial"/>
-          <w:sz w:val="20"/>
-          <w:szCs w:val="20"/>
-        </w:rPr>
-        <w:t>​</w:t>
-      </w:r>
-      <w:r>
-        <w:rPr>
-          <w:rStyle w:val="fontstyle21"/>
-          <w:rFonts w:ascii="Arial" w:hAnsi="Arial" w:cs="Arial"/>
-          <w:sz w:val="20"/>
-          <w:szCs w:val="20"/>
-        </w:rPr>
-        <w:t>reason</w:t>
-      </w:r>
-      <w:proofErr w:type="gramEnd"/>
-      <w:r>
-        <w:rPr>
-          <w:rStyle w:val="fontstyle21"/>
-          <w:rFonts w:ascii="Arial" w:hAnsi="Arial" w:cs="Arial"/>
-          <w:sz w:val="20"/>
-          <w:szCs w:val="20"/>
-        </w:rPr>
-        <w:t xml:space="preserve"> {</w:t>
-      </w:r>
-    </w:p>
-    <w:p>
-      <w:pPr>
-        <w:pStyle w:val="ListParagraph"/>
-        <w:spacing w:line="276" w:lineRule="auto"/>
-        <w:ind w:left="0" w:firstLine="720"/>
-        <w:rPr>
-          <w:rFonts w:ascii="Arial" w:hAnsi="Arial" w:cs="Arial"/>
-          <w:i/>
-          <w:iCs/>
-          <w:color w:val="000000"/>
-          <w:sz w:val="20"/>
-          <w:szCs w:val="20"/>
-        </w:rPr>
-      </w:pPr>
       <w:r>
         <w:rPr>
           <w:rStyle w:val="fontstyle41"/>
@@ -1700,7 +1640,7 @@
           <w:sz w:val="20"/>
           <w:szCs w:val="20"/>
         </w:rPr>
-        <w:t>INVALID_CREDENTIALS;</w:t>
+        <w:t>NTIALS;</w:t>
       </w:r>
     </w:p>
     <w:p>
@@ -1878,17 +1818,7 @@
           <w:sz w:val="20"/>
           <w:szCs w:val="20"/>
         </w:rPr>
-        <w:t>(1 mark</w:t>
-      </w:r>
-      <w:r>
-        <w:rPr>
-          <w:rStyle w:val="fontstyle01"/>
-          <w:rFonts w:ascii="Arial" w:hAnsi="Arial" w:cs="Arial"/>
-          <w:strike/>
-          <w:sz w:val="20"/>
-          <w:szCs w:val="20"/>
-        </w:rPr>
-        <w:t>)</w:t>
+        <w:t>(1 mark)</w:t>
       </w:r>
     </w:p>
     <w:p>
@@ -2089,17 +2019,7 @@
           <w:sz w:val="20"/>
           <w:szCs w:val="20"/>
         </w:rPr>
-        <w:t>(1 mark</w:t>
-      </w:r>
-      <w:r>
-        <w:rPr>
-          <w:rStyle w:val="fontstyle01"/>
-          <w:rFonts w:ascii="Arial" w:hAnsi="Arial" w:cs="Arial"/>
-          <w:strike/>
-          <w:sz w:val="20"/>
-          <w:szCs w:val="20"/>
-        </w:rPr>
-        <w:t>)</w:t>
+        <w:t>(1 mark)</w:t>
       </w:r>
     </w:p>
     <w:p>
@@ -2166,17 +2086,7 @@
           <w:sz w:val="20"/>
           <w:szCs w:val="20"/>
         </w:rPr>
-        <w:t xml:space="preserve"> </w:t>
-      </w:r>
-      <w:proofErr w:type="spellStart"/>
-      <w:r>
-        <w:rPr>
-          <w:rStyle w:val="fontstyle21"/>
-          <w:rFonts w:ascii="Arial" w:hAnsi="Arial" w:cs="Arial"/>
-          <w:sz w:val="20"/>
-          <w:szCs w:val="20"/>
-        </w:rPr>
-        <w:t>TIMESTAMP;</w:t>
+        <w:t xml:space="preserve"> TIMESTAMP;</w:t>
       </w:r>
     </w:p>
     <w:p>
@@ -2197,6 +2107,7 @@
           <w:szCs w:val="20"/>
         </w:rPr>
       </w:pPr>
+      <w:proofErr w:type="spellStart"/>
       <w:r>
         <w:rPr>
           <w:rStyle w:val="fontstyle21"/>
@@ -2243,17 +2154,7 @@
           <w:sz w:val="20"/>
           <w:szCs w:val="20"/>
         </w:rPr>
-        <w:t>ID should be your primary key, add</w:t>
-      </w:r>
-      <w:r>
-        <w:rPr>
-          <w:rStyle w:val="fontstyle21"/>
-          <w:rFonts w:ascii="Arial" w:hAnsi="Arial" w:cs="Arial"/>
-          <w:strike/>
-          <w:sz w:val="20"/>
-          <w:szCs w:val="20"/>
-        </w:rPr>
-        <w:t xml:space="preserve"> indexes to appropriate columns </w:t>
+        <w:t xml:space="preserve">ID should be your primary key, add indexes to appropriate columns </w:t>
       </w:r>
       <w:r>
         <w:rPr>
@@ -2273,17 +2174,7 @@
           <w:sz w:val="20"/>
           <w:szCs w:val="20"/>
         </w:rPr>
-        <w:t>(1 mark</w:t>
-      </w:r>
-      <w:r>
-        <w:rPr>
-          <w:rStyle w:val="fontstyle01"/>
-          <w:rFonts w:ascii="Arial" w:hAnsi="Arial" w:cs="Arial"/>
-          <w:strike/>
-          <w:sz w:val="20"/>
-          <w:szCs w:val="20"/>
-        </w:rPr>
-        <w:t>)</w:t>
+        <w:t>(1 mark)</w:t>
       </w:r>
     </w:p>
     <w:p>
@@ -2334,25 +2225,7 @@
           <w:sz w:val="20"/>
           <w:szCs w:val="20"/>
         </w:rPr>
-        <w:t xml:space="preserve">This must be a </w:t>
-      </w:r>
-      <w:r>
-        <w:rPr>
-          <w:rStyle w:val="fontstyle21"/>
-          <w:rFonts w:ascii="Arial" w:hAnsi="Arial" w:cs="Arial"/>
-          <w:sz w:val="20"/>
-          <w:szCs w:val="20"/>
-        </w:rPr>
-        <w:t>separate</w:t>
-      </w:r>
-      <w:r>
-        <w:rPr>
-          <w:rStyle w:val="fontstyle21"/>
-          <w:rFonts w:ascii="Arial" w:hAnsi="Arial" w:cs="Arial"/>
-          <w:sz w:val="20"/>
-          <w:szCs w:val="20"/>
-        </w:rPr>
-        <w:t xml:space="preserve"> application than your Chat Server</w:t>
+        <w:t>This must be a separate application than your Chat Server</w:t>
       </w:r>
     </w:p>
     <w:p>
@@ -2401,27 +2274,7 @@
           <w:sz w:val="20"/>
           <w:szCs w:val="20"/>
         </w:rPr>
-        <w:t>(</w:t>
-      </w:r>
-      <w:r>
-        <w:rPr>
-          <w:rStyle w:val="fontstyle01"/>
-          <w:rFonts w:ascii="Arial" w:hAnsi="Arial" w:cs="Arial"/>
-          <w:strike/>
-          <w:sz w:val="20"/>
-          <w:szCs w:val="20"/>
-        </w:rPr>
-        <w:t>1 mark</w:t>
-      </w:r>
-      <w:r>
-        <w:rPr>
-          <w:rStyle w:val="fontstyle01"/>
-          <w:rFonts w:ascii="Arial" w:hAnsi="Arial" w:cs="Arial"/>
-          <w:strike/>
-          <w:sz w:val="20"/>
-          <w:szCs w:val="20"/>
-        </w:rPr>
-        <w:t>)</w:t>
+        <w:t>(1 mark)</w:t>
       </w:r>
     </w:p>
     <w:p>
@@ -2450,17 +2303,7 @@
           <w:sz w:val="20"/>
           <w:szCs w:val="20"/>
         </w:rPr>
-        <w:t>Must use length prefix header</w:t>
-      </w:r>
-      <w:r>
-        <w:rPr>
-          <w:rStyle w:val="fontstyle21"/>
-          <w:rFonts w:ascii="Arial" w:hAnsi="Arial" w:cs="Arial"/>
-          <w:strike/>
-          <w:sz w:val="20"/>
-          <w:szCs w:val="20"/>
-        </w:rPr>
-        <w:t xml:space="preserve"> for serialization </w:t>
+        <w:t xml:space="preserve">Must use length prefix header for serialization </w:t>
       </w:r>
       <w:r>
         <w:rPr>
@@ -2480,27 +2323,7 @@
           <w:sz w:val="20"/>
           <w:szCs w:val="20"/>
         </w:rPr>
-        <w:t>(</w:t>
-      </w:r>
-      <w:r>
-        <w:rPr>
-          <w:rStyle w:val="fontstyle01"/>
-          <w:rFonts w:ascii="Arial" w:hAnsi="Arial" w:cs="Arial"/>
-          <w:strike/>
-          <w:sz w:val="20"/>
-          <w:szCs w:val="20"/>
-        </w:rPr>
-        <w:t>3 marks</w:t>
-      </w:r>
-      <w:r>
-        <w:rPr>
-          <w:rStyle w:val="fontstyle01"/>
-          <w:rFonts w:ascii="Arial" w:hAnsi="Arial" w:cs="Arial"/>
-          <w:strike/>
-          <w:sz w:val="20"/>
-          <w:szCs w:val="20"/>
-        </w:rPr>
-        <w:t>)</w:t>
+        <w:t>(3 marks)</w:t>
       </w:r>
     </w:p>
     <w:p>
@@ -2552,33 +2375,27 @@
           <w:rFonts w:ascii="Arial" w:hAnsi="Arial" w:cs="Arial"/>
           <w:b/>
           <w:bCs/>
-          <w:color w:val="000000"/>
-          <w:sz w:val="20"/>
-          <w:szCs w:val="20"/>
-        </w:rPr>
-      </w:pPr>
-      <w:r>
-        <w:rPr>
-          <w:rStyle w:val="fontstyle21"/>
-          <w:rFonts w:ascii="Arial" w:hAnsi="Arial" w:cs="Arial"/>
-          <w:sz w:val="20"/>
-          <w:szCs w:val="20"/>
-        </w:rPr>
-        <w:t>Must u</w:t>
-      </w:r>
-      <w:r>
-        <w:rPr>
-          <w:rStyle w:val="fontstyle21"/>
-          <w:rFonts w:ascii="Arial" w:hAnsi="Arial" w:cs="Arial"/>
-          <w:sz w:val="20"/>
-          <w:szCs w:val="20"/>
-        </w:rPr>
-        <w:t xml:space="preserve">se SHA256 as the hash algorithm </w:t>
+          <w:strike/>
+          <w:color w:val="000000"/>
+          <w:sz w:val="20"/>
+          <w:szCs w:val="20"/>
+        </w:rPr>
+      </w:pPr>
+      <w:r>
+        <w:rPr>
+          <w:rStyle w:val="fontstyle21"/>
+          <w:rFonts w:ascii="Arial" w:hAnsi="Arial" w:cs="Arial"/>
+          <w:strike/>
+          <w:sz w:val="20"/>
+          <w:szCs w:val="20"/>
+        </w:rPr>
+        <w:t xml:space="preserve">Must use SHA256 as the hash algorithm </w:t>
       </w:r>
       <w:r>
         <w:rPr>
           <w:rStyle w:val="fontstyle31"/>
           <w:rFonts w:ascii="Arial" w:hAnsi="Arial" w:cs="Arial"/>
+          <w:strike/>
           <w:sz w:val="20"/>
           <w:szCs w:val="20"/>
         </w:rPr>
@@ -2588,28 +2405,11 @@
         <w:rPr>
           <w:rStyle w:val="fontstyle01"/>
           <w:rFonts w:ascii="Arial" w:hAnsi="Arial" w:cs="Arial"/>
-          <w:sz w:val="20"/>
-          <w:szCs w:val="20"/>
-        </w:rPr>
-        <w:t>(</w:t>
-      </w:r>
-      <w:r>
-        <w:rPr>
-          <w:rStyle w:val="fontstyle01"/>
-          <w:rFonts w:ascii="Arial" w:hAnsi="Arial" w:cs="Arial"/>
-          <w:sz w:val="20"/>
-          <w:szCs w:val="20"/>
-        </w:rPr>
-        <w:t>2 marks</w:t>
-      </w:r>
-      <w:r>
-        <w:rPr>
-          <w:rStyle w:val="fontstyle01"/>
-          <w:rFonts w:ascii="Arial" w:hAnsi="Arial" w:cs="Arial"/>
-          <w:sz w:val="20"/>
-          <w:szCs w:val="20"/>
-        </w:rPr>
-        <w:t>)</w:t>
+          <w:strike/>
+          <w:sz w:val="20"/>
+          <w:szCs w:val="20"/>
+        </w:rPr>
+        <w:t>(2 marks)</w:t>
       </w:r>
     </w:p>
     <w:p>
@@ -2625,33 +2425,27 @@
           <w:rFonts w:ascii="Arial" w:hAnsi="Arial" w:cs="Arial"/>
           <w:b/>
           <w:bCs/>
-          <w:color w:val="000000"/>
-          <w:sz w:val="20"/>
-          <w:szCs w:val="20"/>
-        </w:rPr>
-      </w:pPr>
-      <w:r>
-        <w:rPr>
-          <w:rStyle w:val="fontstyle21"/>
-          <w:rFonts w:ascii="Arial" w:hAnsi="Arial" w:cs="Arial"/>
-          <w:sz w:val="20"/>
-          <w:szCs w:val="20"/>
-        </w:rPr>
-        <w:t>Must use a ra</w:t>
-      </w:r>
-      <w:r>
-        <w:rPr>
-          <w:rStyle w:val="fontstyle21"/>
-          <w:rFonts w:ascii="Arial" w:hAnsi="Arial" w:cs="Arial"/>
-          <w:sz w:val="20"/>
-          <w:szCs w:val="20"/>
-        </w:rPr>
-        <w:t xml:space="preserve">ndomized salt for EACH password </w:t>
+          <w:strike/>
+          <w:color w:val="000000"/>
+          <w:sz w:val="20"/>
+          <w:szCs w:val="20"/>
+        </w:rPr>
+      </w:pPr>
+      <w:r>
+        <w:rPr>
+          <w:rStyle w:val="fontstyle21"/>
+          <w:rFonts w:ascii="Arial" w:hAnsi="Arial" w:cs="Arial"/>
+          <w:strike/>
+          <w:sz w:val="20"/>
+          <w:szCs w:val="20"/>
+        </w:rPr>
+        <w:t xml:space="preserve">Must use a randomized salt for EACH password </w:t>
       </w:r>
       <w:r>
         <w:rPr>
           <w:rStyle w:val="fontstyle31"/>
           <w:rFonts w:ascii="Arial" w:hAnsi="Arial" w:cs="Arial"/>
+          <w:strike/>
           <w:sz w:val="20"/>
           <w:szCs w:val="20"/>
         </w:rPr>
@@ -2661,28 +2455,11 @@
         <w:rPr>
           <w:rStyle w:val="fontstyle01"/>
           <w:rFonts w:ascii="Arial" w:hAnsi="Arial" w:cs="Arial"/>
-          <w:sz w:val="20"/>
-          <w:szCs w:val="20"/>
-        </w:rPr>
-        <w:t>(</w:t>
-      </w:r>
-      <w:r>
-        <w:rPr>
-          <w:rStyle w:val="fontstyle01"/>
-          <w:rFonts w:ascii="Arial" w:hAnsi="Arial" w:cs="Arial"/>
-          <w:sz w:val="20"/>
-          <w:szCs w:val="20"/>
-        </w:rPr>
-        <w:t>2 marks</w:t>
-      </w:r>
-      <w:r>
-        <w:rPr>
-          <w:rStyle w:val="fontstyle01"/>
-          <w:rFonts w:ascii="Arial" w:hAnsi="Arial" w:cs="Arial"/>
-          <w:sz w:val="20"/>
-          <w:szCs w:val="20"/>
-        </w:rPr>
-        <w:t>)</w:t>
+          <w:strike/>
+          <w:sz w:val="20"/>
+          <w:szCs w:val="20"/>
+        </w:rPr>
+        <w:t>(2 marks)</w:t>
       </w:r>
     </w:p>
     <w:p>
@@ -2698,55 +2475,31 @@
           <w:rFonts w:ascii="Arial" w:hAnsi="Arial" w:cs="Arial"/>
           <w:b/>
           <w:bCs/>
-          <w:color w:val="000000"/>
-          <w:sz w:val="20"/>
-          <w:szCs w:val="20"/>
-        </w:rPr>
-      </w:pPr>
-      <w:r>
-        <w:rPr>
-          <w:rStyle w:val="fontstyle21"/>
-          <w:rFonts w:ascii="Arial" w:hAnsi="Arial" w:cs="Arial"/>
-          <w:sz w:val="20"/>
-          <w:szCs w:val="20"/>
-        </w:rPr>
-        <w:t>Must add thi</w:t>
-      </w:r>
-      <w:r>
-        <w:rPr>
-          <w:rStyle w:val="fontstyle21"/>
-          <w:rFonts w:ascii="Arial" w:hAnsi="Arial" w:cs="Arial"/>
-          <w:sz w:val="20"/>
-          <w:szCs w:val="20"/>
-        </w:rPr>
-        <w:t xml:space="preserve">s account to the MySQL Database </w:t>
-      </w:r>
-      <w:r>
-        <w:rPr>
-          <w:rStyle w:val="fontstyle01"/>
-          <w:rFonts w:ascii="Arial" w:hAnsi="Arial" w:cs="Arial"/>
-          <w:sz w:val="20"/>
-          <w:szCs w:val="20"/>
-        </w:rPr>
-        <w:t>(</w:t>
-      </w:r>
-      <w:r>
-        <w:rPr>
-          <w:rStyle w:val="fontstyle01"/>
-          <w:rFonts w:ascii="Arial" w:hAnsi="Arial" w:cs="Arial"/>
-          <w:sz w:val="20"/>
-          <w:szCs w:val="20"/>
-        </w:rPr>
-        <w:t>2 marks</w:t>
-      </w:r>
-      <w:r>
-        <w:rPr>
-          <w:rStyle w:val="fontstyle01"/>
-          <w:rFonts w:ascii="Arial" w:hAnsi="Arial" w:cs="Arial"/>
-          <w:sz w:val="20"/>
-          <w:szCs w:val="20"/>
-        </w:rPr>
-        <w:t>)</w:t>
+          <w:strike/>
+          <w:color w:val="000000"/>
+          <w:sz w:val="20"/>
+          <w:szCs w:val="20"/>
+        </w:rPr>
+      </w:pPr>
+      <w:r>
+        <w:rPr>
+          <w:rStyle w:val="fontstyle21"/>
+          <w:rFonts w:ascii="Arial" w:hAnsi="Arial" w:cs="Arial"/>
+          <w:strike/>
+          <w:sz w:val="20"/>
+          <w:szCs w:val="20"/>
+        </w:rPr>
+        <w:t xml:space="preserve">Must add this account to the MySQL Database </w:t>
+      </w:r>
+      <w:r>
+        <w:rPr>
+          <w:rStyle w:val="fontstyle01"/>
+          <w:rFonts w:ascii="Arial" w:hAnsi="Arial" w:cs="Arial"/>
+          <w:strike/>
+          <w:sz w:val="20"/>
+          <w:szCs w:val="20"/>
+        </w:rPr>
+        <w:t>(2 marks)</w:t>
       </w:r>
     </w:p>
     <w:p>
@@ -2774,16 +2527,7 @@
           <w:sz w:val="20"/>
           <w:szCs w:val="20"/>
         </w:rPr>
-        <w:t xml:space="preserve">Must respond with a failure reason on </w:t>
-      </w:r>
-      <w:r>
-        <w:rPr>
-          <w:rStyle w:val="fontstyle21"/>
-          <w:rFonts w:ascii="Arial" w:hAnsi="Arial" w:cs="Arial"/>
-          <w:sz w:val="20"/>
-          <w:szCs w:val="20"/>
-        </w:rPr>
-        <w:t>failure</w:t>
+        <w:t>Must respond with a failure reason on failure</w:t>
       </w:r>
       <w:r>
         <w:rPr>
@@ -2836,56 +2580,32 @@
           <w:rFonts w:ascii="Arial" w:hAnsi="Arial" w:cs="Arial"/>
           <w:b/>
           <w:bCs/>
-          <w:color w:val="000000"/>
-          <w:sz w:val="20"/>
-          <w:szCs w:val="20"/>
-        </w:rPr>
-      </w:pPr>
-      <w:r>
-        <w:rPr>
-          <w:rStyle w:val="fontstyle21"/>
-          <w:rFonts w:ascii="Arial" w:hAnsi="Arial" w:cs="Arial"/>
+          <w:strike/>
+          <w:color w:val="000000"/>
+          <w:sz w:val="20"/>
+          <w:szCs w:val="20"/>
+        </w:rPr>
+      </w:pPr>
+      <w:r>
+        <w:rPr>
+          <w:rStyle w:val="fontstyle21"/>
+          <w:rFonts w:ascii="Arial" w:hAnsi="Arial" w:cs="Arial"/>
+          <w:strike/>
           <w:sz w:val="20"/>
           <w:szCs w:val="20"/>
         </w:rPr>
         <w:lastRenderedPageBreak/>
-        <w:t>Must re</w:t>
-      </w:r>
-      <w:r>
-        <w:rPr>
-          <w:rStyle w:val="fontstyle21"/>
-          <w:rFonts w:ascii="Arial" w:hAnsi="Arial" w:cs="Arial"/>
-          <w:sz w:val="20"/>
-          <w:szCs w:val="20"/>
-        </w:rPr>
-        <w:t xml:space="preserve">spond with “success” on success </w:t>
-      </w:r>
-      <w:r>
-        <w:rPr>
-          <w:rStyle w:val="fontstyle01"/>
-          <w:rFonts w:ascii="Arial" w:hAnsi="Arial" w:cs="Arial"/>
-          <w:sz w:val="20"/>
-          <w:szCs w:val="20"/>
-        </w:rPr>
-        <w:t>(</w:t>
-      </w:r>
-      <w:r>
-        <w:rPr>
-          <w:rStyle w:val="fontstyle01"/>
-          <w:rFonts w:ascii="Arial" w:hAnsi="Arial" w:cs="Arial"/>
-          <w:sz w:val="20"/>
-          <w:szCs w:val="20"/>
-        </w:rPr>
-        <w:t>1 mark</w:t>
-      </w:r>
-      <w:r>
-        <w:rPr>
-          <w:rStyle w:val="fontstyle01"/>
-          <w:rFonts w:ascii="Arial" w:hAnsi="Arial" w:cs="Arial"/>
-          <w:sz w:val="20"/>
-          <w:szCs w:val="20"/>
-        </w:rPr>
-        <w:t>)</w:t>
+        <w:t xml:space="preserve">Must respond with “success” on success </w:t>
+      </w:r>
+      <w:r>
+        <w:rPr>
+          <w:rStyle w:val="fontstyle01"/>
+          <w:rFonts w:ascii="Arial" w:hAnsi="Arial" w:cs="Arial"/>
+          <w:strike/>
+          <w:sz w:val="20"/>
+          <w:szCs w:val="20"/>
+        </w:rPr>
+        <w:t>(1 mark)</w:t>
       </w:r>
     </w:p>
     <w:p>
@@ -2937,33 +2657,27 @@
           <w:rFonts w:ascii="Arial" w:hAnsi="Arial" w:cs="Arial"/>
           <w:b/>
           <w:bCs/>
-          <w:color w:val="000000"/>
-          <w:sz w:val="20"/>
-          <w:szCs w:val="20"/>
-        </w:rPr>
-      </w:pPr>
-      <w:r>
-        <w:rPr>
-          <w:rStyle w:val="fontstyle21"/>
-          <w:rFonts w:ascii="Arial" w:hAnsi="Arial" w:cs="Arial"/>
-          <w:sz w:val="20"/>
-          <w:szCs w:val="20"/>
-        </w:rPr>
-        <w:t>Must has</w:t>
-      </w:r>
-      <w:r>
-        <w:rPr>
-          <w:rStyle w:val="fontstyle21"/>
-          <w:rFonts w:ascii="Arial" w:hAnsi="Arial" w:cs="Arial"/>
-          <w:sz w:val="20"/>
-          <w:szCs w:val="20"/>
-        </w:rPr>
-        <w:t xml:space="preserve">h the plaintext with the SHA256 </w:t>
+          <w:strike/>
+          <w:color w:val="000000"/>
+          <w:sz w:val="20"/>
+          <w:szCs w:val="20"/>
+        </w:rPr>
+      </w:pPr>
+      <w:r>
+        <w:rPr>
+          <w:rStyle w:val="fontstyle21"/>
+          <w:rFonts w:ascii="Arial" w:hAnsi="Arial" w:cs="Arial"/>
+          <w:strike/>
+          <w:sz w:val="20"/>
+          <w:szCs w:val="20"/>
+        </w:rPr>
+        <w:t xml:space="preserve">Must hash the plaintext with the SHA256 </w:t>
       </w:r>
       <w:r>
         <w:rPr>
           <w:rStyle w:val="fontstyle31"/>
           <w:rFonts w:ascii="Arial" w:hAnsi="Arial" w:cs="Arial"/>
+          <w:strike/>
           <w:sz w:val="20"/>
           <w:szCs w:val="20"/>
         </w:rPr>
@@ -2973,28 +2687,11 @@
         <w:rPr>
           <w:rStyle w:val="fontstyle01"/>
           <w:rFonts w:ascii="Arial" w:hAnsi="Arial" w:cs="Arial"/>
-          <w:sz w:val="20"/>
-          <w:szCs w:val="20"/>
-        </w:rPr>
-        <w:t>(</w:t>
-      </w:r>
-      <w:r>
-        <w:rPr>
-          <w:rStyle w:val="fontstyle01"/>
-          <w:rFonts w:ascii="Arial" w:hAnsi="Arial" w:cs="Arial"/>
-          <w:sz w:val="20"/>
-          <w:szCs w:val="20"/>
-        </w:rPr>
-        <w:t>1 mark</w:t>
-      </w:r>
-      <w:r>
-        <w:rPr>
-          <w:rStyle w:val="fontstyle01"/>
-          <w:rFonts w:ascii="Arial" w:hAnsi="Arial" w:cs="Arial"/>
-          <w:sz w:val="20"/>
-          <w:szCs w:val="20"/>
-        </w:rPr>
-        <w:t>)</w:t>
+          <w:strike/>
+          <w:sz w:val="20"/>
+          <w:szCs w:val="20"/>
+        </w:rPr>
+        <w:t>(1 mark)</w:t>
       </w:r>
     </w:p>
     <w:p>
@@ -3010,33 +2707,27 @@
           <w:rFonts w:ascii="Arial" w:hAnsi="Arial" w:cs="Arial"/>
           <w:b/>
           <w:bCs/>
-          <w:color w:val="000000"/>
-          <w:sz w:val="20"/>
-          <w:szCs w:val="20"/>
-        </w:rPr>
-      </w:pPr>
-      <w:r>
-        <w:rPr>
-          <w:rStyle w:val="fontstyle21"/>
-          <w:rFonts w:ascii="Arial" w:hAnsi="Arial" w:cs="Arial"/>
-          <w:sz w:val="20"/>
-          <w:szCs w:val="20"/>
-        </w:rPr>
-        <w:t>Must compare this has</w:t>
-      </w:r>
-      <w:r>
-        <w:rPr>
-          <w:rStyle w:val="fontstyle21"/>
-          <w:rFonts w:ascii="Arial" w:hAnsi="Arial" w:cs="Arial"/>
-          <w:sz w:val="20"/>
-          <w:szCs w:val="20"/>
-        </w:rPr>
-        <w:t xml:space="preserve">h to the database hash properly </w:t>
+          <w:strike/>
+          <w:color w:val="000000"/>
+          <w:sz w:val="20"/>
+          <w:szCs w:val="20"/>
+        </w:rPr>
+      </w:pPr>
+      <w:r>
+        <w:rPr>
+          <w:rStyle w:val="fontstyle21"/>
+          <w:rFonts w:ascii="Arial" w:hAnsi="Arial" w:cs="Arial"/>
+          <w:strike/>
+          <w:sz w:val="20"/>
+          <w:szCs w:val="20"/>
+        </w:rPr>
+        <w:t xml:space="preserve">Must compare this hash to the database hash properly </w:t>
       </w:r>
       <w:r>
         <w:rPr>
           <w:rStyle w:val="fontstyle31"/>
           <w:rFonts w:ascii="Arial" w:hAnsi="Arial" w:cs="Arial"/>
+          <w:strike/>
           <w:sz w:val="20"/>
           <w:szCs w:val="20"/>
         </w:rPr>
@@ -3046,28 +2737,11 @@
         <w:rPr>
           <w:rStyle w:val="fontstyle01"/>
           <w:rFonts w:ascii="Arial" w:hAnsi="Arial" w:cs="Arial"/>
-          <w:sz w:val="20"/>
-          <w:szCs w:val="20"/>
-        </w:rPr>
-        <w:t>(</w:t>
-      </w:r>
-      <w:r>
-        <w:rPr>
-          <w:rStyle w:val="fontstyle01"/>
-          <w:rFonts w:ascii="Arial" w:hAnsi="Arial" w:cs="Arial"/>
-          <w:sz w:val="20"/>
-          <w:szCs w:val="20"/>
-        </w:rPr>
-        <w:t>1 mark</w:t>
-      </w:r>
-      <w:r>
-        <w:rPr>
-          <w:rStyle w:val="fontstyle01"/>
-          <w:rFonts w:ascii="Arial" w:hAnsi="Arial" w:cs="Arial"/>
-          <w:sz w:val="20"/>
-          <w:szCs w:val="20"/>
-        </w:rPr>
-        <w:t>)</w:t>
+          <w:strike/>
+          <w:sz w:val="20"/>
+          <w:szCs w:val="20"/>
+        </w:rPr>
+        <w:t>(1 mark)</w:t>
       </w:r>
     </w:p>
     <w:p>
@@ -3156,55 +2830,31 @@
           <w:rFonts w:ascii="Arial" w:hAnsi="Arial" w:cs="Arial"/>
           <w:b/>
           <w:bCs/>
-          <w:color w:val="000000"/>
-          <w:sz w:val="20"/>
-          <w:szCs w:val="20"/>
-        </w:rPr>
-      </w:pPr>
-      <w:r>
-        <w:rPr>
-          <w:rStyle w:val="fontstyle21"/>
-          <w:rFonts w:ascii="Arial" w:hAnsi="Arial" w:cs="Arial"/>
-          <w:sz w:val="20"/>
-          <w:szCs w:val="20"/>
-        </w:rPr>
-        <w:t>Must re</w:t>
-      </w:r>
-      <w:r>
-        <w:rPr>
-          <w:rStyle w:val="fontstyle21"/>
-          <w:rFonts w:ascii="Arial" w:hAnsi="Arial" w:cs="Arial"/>
-          <w:sz w:val="20"/>
-          <w:szCs w:val="20"/>
-        </w:rPr>
-        <w:t xml:space="preserve">spond with “success” on success </w:t>
-      </w:r>
-      <w:r>
-        <w:rPr>
-          <w:rStyle w:val="fontstyle01"/>
-          <w:rFonts w:ascii="Arial" w:hAnsi="Arial" w:cs="Arial"/>
-          <w:sz w:val="20"/>
-          <w:szCs w:val="20"/>
-        </w:rPr>
-        <w:t>(</w:t>
-      </w:r>
-      <w:r>
-        <w:rPr>
-          <w:rStyle w:val="fontstyle01"/>
-          <w:rFonts w:ascii="Arial" w:hAnsi="Arial" w:cs="Arial"/>
-          <w:sz w:val="20"/>
-          <w:szCs w:val="20"/>
-        </w:rPr>
-        <w:t>1 mark</w:t>
-      </w:r>
-      <w:r>
-        <w:rPr>
-          <w:rStyle w:val="fontstyle01"/>
-          <w:rFonts w:ascii="Arial" w:hAnsi="Arial" w:cs="Arial"/>
-          <w:sz w:val="20"/>
-          <w:szCs w:val="20"/>
-        </w:rPr>
-        <w:t>)</w:t>
+          <w:strike/>
+          <w:color w:val="000000"/>
+          <w:sz w:val="20"/>
+          <w:szCs w:val="20"/>
+        </w:rPr>
+      </w:pPr>
+      <w:r>
+        <w:rPr>
+          <w:rStyle w:val="fontstyle21"/>
+          <w:rFonts w:ascii="Arial" w:hAnsi="Arial" w:cs="Arial"/>
+          <w:strike/>
+          <w:sz w:val="20"/>
+          <w:szCs w:val="20"/>
+        </w:rPr>
+        <w:t xml:space="preserve">Must respond with “success” on success </w:t>
+      </w:r>
+      <w:r>
+        <w:rPr>
+          <w:rStyle w:val="fontstyle01"/>
+          <w:rFonts w:ascii="Arial" w:hAnsi="Arial" w:cs="Arial"/>
+          <w:strike/>
+          <w:sz w:val="20"/>
+          <w:szCs w:val="20"/>
+        </w:rPr>
+        <w:t>(1 mark)</w:t>
       </w:r>
     </w:p>
     <w:p>
@@ -3219,14 +2869,16 @@
         <w:rPr>
           <w:rStyle w:val="fontstyle01"/>
           <w:rFonts w:ascii="Arial" w:hAnsi="Arial" w:cs="Arial"/>
-          <w:sz w:val="20"/>
-          <w:szCs w:val="20"/>
-        </w:rPr>
-      </w:pPr>
-      <w:r>
-        <w:rPr>
-          <w:rStyle w:val="fontstyle21"/>
-          <w:rFonts w:ascii="Arial" w:hAnsi="Arial" w:cs="Arial"/>
+          <w:strike/>
+          <w:sz w:val="20"/>
+          <w:szCs w:val="20"/>
+        </w:rPr>
+      </w:pPr>
+      <w:r>
+        <w:rPr>
+          <w:rStyle w:val="fontstyle21"/>
+          <w:rFonts w:ascii="Arial" w:hAnsi="Arial" w:cs="Arial"/>
+          <w:strike/>
           <w:sz w:val="20"/>
           <w:szCs w:val="20"/>
         </w:rPr>
@@ -3237,6 +2889,7 @@
         <w:rPr>
           <w:rStyle w:val="fontstyle21"/>
           <w:rFonts w:ascii="Arial" w:hAnsi="Arial" w:cs="Arial"/>
+          <w:strike/>
           <w:sz w:val="20"/>
           <w:szCs w:val="20"/>
         </w:rPr>
@@ -3247,24 +2900,17 @@
         <w:rPr>
           <w:rStyle w:val="fontstyle21"/>
           <w:rFonts w:ascii="Arial" w:hAnsi="Arial" w:cs="Arial"/>
-          <w:sz w:val="20"/>
-          <w:szCs w:val="20"/>
-        </w:rPr>
-        <w:t>’ column in the ‘user’</w:t>
-      </w:r>
-      <w:r>
-        <w:rPr>
-          <w:rStyle w:val="fontstyle21"/>
-          <w:rFonts w:ascii="Arial" w:hAnsi="Arial" w:cs="Arial"/>
-          <w:sz w:val="20"/>
-          <w:szCs w:val="20"/>
-        </w:rPr>
-        <w:t xml:space="preserve"> table in MySQL </w:t>
+          <w:strike/>
+          <w:sz w:val="20"/>
+          <w:szCs w:val="20"/>
+        </w:rPr>
+        <w:t xml:space="preserve">’ column in the ‘user’ table in MySQL </w:t>
       </w:r>
       <w:r>
         <w:rPr>
           <w:rStyle w:val="fontstyle31"/>
           <w:rFonts w:ascii="Arial" w:hAnsi="Arial" w:cs="Arial"/>
+          <w:strike/>
           <w:sz w:val="20"/>
           <w:szCs w:val="20"/>
         </w:rPr>
@@ -3274,24 +2920,17 @@
         <w:rPr>
           <w:rStyle w:val="fontstyle01"/>
           <w:rFonts w:ascii="Arial" w:hAnsi="Arial" w:cs="Arial"/>
-          <w:sz w:val="20"/>
-          <w:szCs w:val="20"/>
-        </w:rPr>
-        <w:t>(</w:t>
-      </w:r>
-      <w:r>
-        <w:rPr>
-          <w:rStyle w:val="fontstyle01"/>
-          <w:rFonts w:ascii="Arial" w:hAnsi="Arial" w:cs="Arial"/>
-          <w:sz w:val="20"/>
-          <w:szCs w:val="20"/>
-        </w:rPr>
-        <w:t>1 mark</w:t>
-      </w:r>
-      <w:r>
-        <w:rPr>
-          <w:rStyle w:val="fontstyle01"/>
-          <w:rFonts w:ascii="Arial" w:hAnsi="Arial" w:cs="Arial"/>
+          <w:strike/>
+          <w:sz w:val="20"/>
+          <w:szCs w:val="20"/>
+        </w:rPr>
+        <w:t>(1 mark</w:t>
+      </w:r>
+      <w:r>
+        <w:rPr>
+          <w:rStyle w:val="fontstyle01"/>
+          <w:rFonts w:ascii="Arial" w:hAnsi="Arial" w:cs="Arial"/>
+          <w:strike/>
           <w:sz w:val="20"/>
           <w:szCs w:val="20"/>
         </w:rPr>
@@ -3335,25 +2974,7 @@
           <w:sz w:val="20"/>
           <w:szCs w:val="20"/>
         </w:rPr>
-        <w:t>(</w:t>
-      </w:r>
-      <w:r>
-        <w:rPr>
-          <w:rStyle w:val="fontstyle01"/>
-          <w:rFonts w:ascii="Arial" w:hAnsi="Arial" w:cs="Arial"/>
-          <w:sz w:val="20"/>
-          <w:szCs w:val="20"/>
-        </w:rPr>
-        <w:t>7 marks</w:t>
-      </w:r>
-      <w:r>
-        <w:rPr>
-          <w:rStyle w:val="fontstyle01"/>
-          <w:rFonts w:ascii="Arial" w:hAnsi="Arial" w:cs="Arial"/>
-          <w:sz w:val="20"/>
-          <w:szCs w:val="20"/>
-        </w:rPr>
-        <w:t>)</w:t>
+        <w:t>(7 marks)</w:t>
       </w:r>
     </w:p>
     <w:p>
@@ -3422,27 +3043,7 @@
           <w:sz w:val="20"/>
           <w:szCs w:val="20"/>
         </w:rPr>
-        <w:t>(</w:t>
-      </w:r>
-      <w:r>
-        <w:rPr>
-          <w:rStyle w:val="fontstyle01"/>
-          <w:rFonts w:ascii="Arial" w:hAnsi="Arial" w:cs="Arial"/>
-          <w:strike/>
-          <w:sz w:val="20"/>
-          <w:szCs w:val="20"/>
-        </w:rPr>
-        <w:t>1 mark</w:t>
-      </w:r>
-      <w:r>
-        <w:rPr>
-          <w:rStyle w:val="fontstyle01"/>
-          <w:rFonts w:ascii="Arial" w:hAnsi="Arial" w:cs="Arial"/>
-          <w:strike/>
-          <w:sz w:val="20"/>
-          <w:szCs w:val="20"/>
-        </w:rPr>
-        <w:t>)</w:t>
+        <w:t>(1 mark)</w:t>
       </w:r>
     </w:p>
     <w:p>
@@ -3491,27 +3092,7 @@
           <w:sz w:val="20"/>
           <w:szCs w:val="20"/>
         </w:rPr>
-        <w:t>(</w:t>
-      </w:r>
-      <w:r>
-        <w:rPr>
-          <w:rStyle w:val="fontstyle01"/>
-          <w:rFonts w:ascii="Arial" w:hAnsi="Arial" w:cs="Arial"/>
-          <w:strike/>
-          <w:sz w:val="20"/>
-          <w:szCs w:val="20"/>
-        </w:rPr>
-        <w:t>3 marks</w:t>
-      </w:r>
-      <w:r>
-        <w:rPr>
-          <w:rStyle w:val="fontstyle01"/>
-          <w:rFonts w:ascii="Arial" w:hAnsi="Arial" w:cs="Arial"/>
-          <w:strike/>
-          <w:sz w:val="20"/>
-          <w:szCs w:val="20"/>
-        </w:rPr>
-        <w:t>)</w:t>
+        <w:t>(3 marks)</w:t>
       </w:r>
     </w:p>
     <w:p>
@@ -3560,27 +3141,7 @@
           <w:sz w:val="20"/>
           <w:szCs w:val="20"/>
         </w:rPr>
-        <w:t>(</w:t>
-      </w:r>
-      <w:r>
-        <w:rPr>
-          <w:rStyle w:val="fontstyle01"/>
-          <w:rFonts w:ascii="Arial" w:hAnsi="Arial" w:cs="Arial"/>
-          <w:strike/>
-          <w:sz w:val="20"/>
-          <w:szCs w:val="20"/>
-        </w:rPr>
-        <w:t>1 mark</w:t>
-      </w:r>
-      <w:r>
-        <w:rPr>
-          <w:rStyle w:val="fontstyle01"/>
-          <w:rFonts w:ascii="Arial" w:hAnsi="Arial" w:cs="Arial"/>
-          <w:strike/>
-          <w:sz w:val="20"/>
-          <w:szCs w:val="20"/>
-        </w:rPr>
-        <w:t>)</w:t>
+        <w:t>(1 mark)</w:t>
       </w:r>
     </w:p>
     <w:p>
@@ -3629,27 +3190,7 @@
           <w:sz w:val="20"/>
           <w:szCs w:val="20"/>
         </w:rPr>
-        <w:t>(</w:t>
-      </w:r>
-      <w:r>
-        <w:rPr>
-          <w:rStyle w:val="fontstyle01"/>
-          <w:rFonts w:ascii="Arial" w:hAnsi="Arial" w:cs="Arial"/>
-          <w:strike/>
-          <w:sz w:val="20"/>
-          <w:szCs w:val="20"/>
-        </w:rPr>
-        <w:t>1 mark</w:t>
-      </w:r>
-      <w:r>
-        <w:rPr>
-          <w:rStyle w:val="fontstyle01"/>
-          <w:rFonts w:ascii="Arial" w:hAnsi="Arial" w:cs="Arial"/>
-          <w:strike/>
-          <w:sz w:val="20"/>
-          <w:szCs w:val="20"/>
-        </w:rPr>
-        <w:t>)</w:t>
+        <w:t>(1 mark)</w:t>
       </w:r>
     </w:p>
     <w:p>
@@ -3706,17 +3247,7 @@
           <w:sz w:val="20"/>
           <w:szCs w:val="20"/>
         </w:rPr>
-        <w:t>(</w:t>
-      </w:r>
-      <w:r>
-        <w:rPr>
-          <w:rStyle w:val="fontstyle01"/>
-          <w:rFonts w:ascii="Arial" w:hAnsi="Arial" w:cs="Arial"/>
-          <w:strike/>
-          <w:sz w:val="20"/>
-          <w:szCs w:val="20"/>
-        </w:rPr>
-        <w:t>1 mark</w:t>
+        <w:t>(1 mark</w:t>
       </w:r>
       <w:r>
         <w:rPr>
@@ -3766,25 +3297,7 @@
           <w:sz w:val="20"/>
           <w:szCs w:val="20"/>
         </w:rPr>
-        <w:t>(</w:t>
-      </w:r>
-      <w:r>
-        <w:rPr>
-          <w:rStyle w:val="fontstyle01"/>
-          <w:rFonts w:ascii="Arial" w:hAnsi="Arial" w:cs="Arial"/>
-          <w:sz w:val="20"/>
-          <w:szCs w:val="20"/>
-        </w:rPr>
-        <w:t>6 marks</w:t>
-      </w:r>
-      <w:r>
-        <w:rPr>
-          <w:rStyle w:val="fontstyle01"/>
-          <w:rFonts w:ascii="Arial" w:hAnsi="Arial" w:cs="Arial"/>
-          <w:sz w:val="20"/>
-          <w:szCs w:val="20"/>
-        </w:rPr>
-        <w:t>)</w:t>
+        <w:t>(6 marks)</w:t>
       </w:r>
     </w:p>
     <w:p>
@@ -3903,17 +3416,7 @@
           <w:sz w:val="20"/>
           <w:szCs w:val="20"/>
         </w:rPr>
-        <w:t>(</w:t>
-      </w:r>
-      <w:r>
-        <w:rPr>
-          <w:rStyle w:val="fontstyle01"/>
-          <w:rFonts w:ascii="Arial" w:hAnsi="Arial" w:cs="Arial"/>
-          <w:strike/>
-          <w:sz w:val="20"/>
-          <w:szCs w:val="20"/>
-        </w:rPr>
-        <w:t>1 mark</w:t>
+        <w:t>(1 mark</w:t>
       </w:r>
       <w:r>
         <w:rPr>
@@ -3972,17 +3475,7 @@
           <w:sz w:val="20"/>
           <w:szCs w:val="20"/>
         </w:rPr>
-        <w:t>(</w:t>
-      </w:r>
-      <w:r>
-        <w:rPr>
-          <w:rStyle w:val="fontstyle01"/>
-          <w:rFonts w:ascii="Arial" w:hAnsi="Arial" w:cs="Arial"/>
-          <w:strike/>
-          <w:sz w:val="20"/>
-          <w:szCs w:val="20"/>
-        </w:rPr>
-        <w:t>1 mark</w:t>
+        <w:t>(1 mark</w:t>
       </w:r>
       <w:r>
         <w:rPr>
@@ -4131,27 +3624,7 @@
           <w:sz w:val="20"/>
           <w:szCs w:val="20"/>
         </w:rPr>
-        <w:t>(</w:t>
-      </w:r>
-      <w:r>
-        <w:rPr>
-          <w:rStyle w:val="fontstyle01"/>
-          <w:rFonts w:ascii="Arial" w:hAnsi="Arial" w:cs="Arial"/>
-          <w:strike/>
-          <w:sz w:val="20"/>
-          <w:szCs w:val="20"/>
-        </w:rPr>
-        <w:t>1 mark</w:t>
-      </w:r>
-      <w:r>
-        <w:rPr>
-          <w:rStyle w:val="fontstyle01"/>
-          <w:rFonts w:ascii="Arial" w:hAnsi="Arial" w:cs="Arial"/>
-          <w:strike/>
-          <w:sz w:val="20"/>
-          <w:szCs w:val="20"/>
-        </w:rPr>
-        <w:t>)</w:t>
+        <w:t>(1 mark)</w:t>
       </w:r>
     </w:p>
     <w:p>
@@ -4210,27 +3683,7 @@
           <w:sz w:val="20"/>
           <w:szCs w:val="20"/>
         </w:rPr>
-        <w:t>(</w:t>
-      </w:r>
-      <w:r>
-        <w:rPr>
-          <w:rStyle w:val="fontstyle01"/>
-          <w:rFonts w:ascii="Arial" w:hAnsi="Arial" w:cs="Arial"/>
-          <w:strike/>
-          <w:sz w:val="20"/>
-          <w:szCs w:val="20"/>
-        </w:rPr>
-        <w:t>1 mark</w:t>
-      </w:r>
-      <w:r>
-        <w:rPr>
-          <w:rStyle w:val="fontstyle01"/>
-          <w:rFonts w:ascii="Arial" w:hAnsi="Arial" w:cs="Arial"/>
-          <w:strike/>
-          <w:sz w:val="20"/>
-          <w:szCs w:val="20"/>
-        </w:rPr>
-        <w:t>)</w:t>
+        <w:t>(1 mark)</w:t>
       </w:r>
     </w:p>
     <w:p>
@@ -4314,25 +3767,7 @@
           <w:sz w:val="20"/>
           <w:szCs w:val="20"/>
         </w:rPr>
-        <w:t>(</w:t>
-      </w:r>
-      <w:r>
-        <w:rPr>
-          <w:rStyle w:val="fontstyle01"/>
-          <w:rFonts w:ascii="Arial" w:hAnsi="Arial" w:cs="Arial"/>
-          <w:sz w:val="20"/>
-          <w:szCs w:val="20"/>
-        </w:rPr>
-        <w:t>10 marks</w:t>
-      </w:r>
-      <w:r>
-        <w:rPr>
-          <w:rStyle w:val="fontstyle01"/>
-          <w:rFonts w:ascii="Arial" w:hAnsi="Arial" w:cs="Arial"/>
-          <w:sz w:val="20"/>
-          <w:szCs w:val="20"/>
-        </w:rPr>
-        <w:t>)</w:t>
+        <w:t>(10 marks)</w:t>
       </w:r>
     </w:p>
     <w:p>
@@ -4398,16 +3833,7 @@
           <w:sz w:val="20"/>
           <w:szCs w:val="20"/>
         </w:rPr>
-        <w:t>(</w:t>
-      </w:r>
-      <w:r>
-        <w:rPr>
-          <w:rStyle w:val="fontstyle21"/>
-          <w:rFonts w:ascii="Arial" w:hAnsi="Arial" w:cs="Arial"/>
-          <w:sz w:val="20"/>
-          <w:szCs w:val="20"/>
-        </w:rPr>
-        <w:t>e.g. join room, leave room, send message) should not be functional</w:t>
+        <w:t>(e.g. join room, leave room, send message) should not be functional</w:t>
       </w:r>
       <w:r>
         <w:rPr>
@@ -4452,25 +3878,7 @@
           <w:sz w:val="20"/>
           <w:szCs w:val="20"/>
         </w:rPr>
-        <w:t>(</w:t>
-      </w:r>
-      <w:r>
-        <w:rPr>
-          <w:rStyle w:val="fontstyle01"/>
-          <w:rFonts w:ascii="Arial" w:hAnsi="Arial" w:cs="Arial"/>
-          <w:sz w:val="20"/>
-          <w:szCs w:val="20"/>
-        </w:rPr>
-        <w:t>5 marks</w:t>
-      </w:r>
-      <w:r>
-        <w:rPr>
-          <w:rStyle w:val="fontstyle01"/>
-          <w:rFonts w:ascii="Arial" w:hAnsi="Arial" w:cs="Arial"/>
-          <w:sz w:val="20"/>
-          <w:szCs w:val="20"/>
-        </w:rPr>
-        <w:t>)</w:t>
+        <w:t>(5 marks)</w:t>
       </w:r>
     </w:p>
     <w:p>
@@ -4578,25 +3986,7 @@
           <w:sz w:val="20"/>
           <w:szCs w:val="20"/>
         </w:rPr>
-        <w:t>(</w:t>
-      </w:r>
-      <w:r>
-        <w:rPr>
-          <w:rStyle w:val="fontstyle01"/>
-          <w:rFonts w:ascii="Arial" w:hAnsi="Arial" w:cs="Arial"/>
-          <w:sz w:val="20"/>
-          <w:szCs w:val="20"/>
-        </w:rPr>
-        <w:t>5 marks</w:t>
-      </w:r>
-      <w:r>
-        <w:rPr>
-          <w:rStyle w:val="fontstyle01"/>
-          <w:rFonts w:ascii="Arial" w:hAnsi="Arial" w:cs="Arial"/>
-          <w:sz w:val="20"/>
-          <w:szCs w:val="20"/>
-        </w:rPr>
-        <w:t>)</w:t>
+        <w:t>(5 marks)</w:t>
       </w:r>
     </w:p>
     <w:sectPr>
@@ -5941,7 +5331,7 @@
 </file>
 
 <file path=customXml/itemProps1.xml><?xml version="1.0" encoding="utf-8"?>
-<ds:datastoreItem xmlns:ds="http://schemas.openxmlformats.org/officeDocument/2006/customXml" ds:itemID="{F760C11D-7725-43E8-94D5-BF961DDBD8E5}">
+<ds:datastoreItem xmlns:ds="http://schemas.openxmlformats.org/officeDocument/2006/customXml" ds:itemID="{718DB5EE-E96B-4500-A82A-5714816BC7D5}">
   <ds:schemaRefs>
     <ds:schemaRef ds:uri="http://schemas.openxmlformats.org/officeDocument/2006/bibliography"/>
   </ds:schemaRefs>

</xml_diff>